<commit_message>
LR2 is done. LR1 fixed. Add report for lr2 in pdf.
</commit_message>
<xml_diff>
--- a/LR4/Korshkov_Aleksandr_lr4.docx
+++ b/LR4/Korshkov_Aleksandr_lr4.docx
@@ -693,18 +693,75 @@
         <w:t>аписать</w:t>
       </w:r>
       <w:r>
-        <w:t xml:space="preserve"> программу, осуществляющую поиск вхождений подстроки в строку</w:t>
-      </w:r>
-      <w:r>
-        <w:t xml:space="preserve"> и </w:t>
-      </w:r>
-      <w:r>
-        <w:t>определяющую, являются ли строки циклическим сдвигом друг друга, найти индекс начала вхождения второй строки в первую.</w:t>
+        <w:t xml:space="preserve"> </w:t>
+      </w:r>
+      <w:r>
+        <w:t>программу</w:t>
+      </w:r>
+      <w:r>
+        <w:t xml:space="preserve">, </w:t>
+      </w:r>
+      <w:r>
+        <w:t>которая</w:t>
+      </w:r>
+      <w:r>
+        <w:t>:</w:t>
       </w:r>
     </w:p>
     <w:p>
       <w:pPr>
         <w:pStyle w:val="Textbody"/>
+        <w:numPr>
+          <w:ilvl w:val="0"/>
+          <w:numId w:val="19"/>
+        </w:numPr>
+      </w:pPr>
+      <w:r>
+        <w:t>Находит п</w:t>
+      </w:r>
+      <w:r>
+        <w:t>оиск</w:t>
+      </w:r>
+      <w:r>
+        <w:t xml:space="preserve"> индексов</w:t>
+      </w:r>
+      <w:r>
+        <w:t xml:space="preserve"> вхождений подстроки в строку</w:t>
+      </w:r>
+      <w:r>
+        <w:t xml:space="preserve">. </w:t>
+      </w:r>
+    </w:p>
+    <w:p>
+      <w:pPr>
+        <w:pStyle w:val="Textbody"/>
+        <w:numPr>
+          <w:ilvl w:val="0"/>
+          <w:numId w:val="19"/>
+        </w:numPr>
+      </w:pPr>
+      <w:r>
+        <w:t>Определить</w:t>
+      </w:r>
+      <w:r>
+        <w:t xml:space="preserve">, </w:t>
+      </w:r>
+      <w:r>
+        <w:t>являются</w:t>
+      </w:r>
+      <w:r>
+        <w:t xml:space="preserve"> ли строки циклическим сдвигом друг друга, найти </w:t>
+      </w:r>
+      <w:r>
+        <w:t xml:space="preserve">первый </w:t>
+      </w:r>
+      <w:r>
+        <w:t>индекс начала вхождения второй строки в первую.</w:t>
+      </w:r>
+    </w:p>
+    <w:p>
+      <w:pPr>
+        <w:pStyle w:val="Textbody"/>
       </w:pPr>
       <w:r>
         <w:br w:type="page" w:clear="all"/>
@@ -716,7 +773,10 @@
       </w:pPr>
       <w:r>
         <w:lastRenderedPageBreak/>
-        <w:t>Задание</w:t>
+        <w:t>Задани</w:t>
+      </w:r>
+      <w:r>
+        <w:t>я</w:t>
       </w:r>
     </w:p>
     <w:p>
@@ -1082,7 +1142,6 @@
         <w:rPr>
           <w:b/>
           <w:bCs/>
-          <w:lang w:val="en-US"/>
         </w:rPr>
       </w:pPr>
     </w:p>
@@ -1256,14 +1315,9 @@
       <w:r>
         <w:t xml:space="preserve"> A </w:t>
       </w:r>
-      <w:proofErr w:type="spellStart"/>
-      <w:r>
-        <w:rPr>
-          <w:rFonts w:hint="eastAsia"/>
-        </w:rPr>
-        <w:t>вляется</w:t>
-      </w:r>
-      <w:proofErr w:type="spellEnd"/>
+      <w:r>
+        <w:t>является</w:t>
+      </w:r>
       <w:r>
         <w:t xml:space="preserve"> </w:t>
       </w:r>
@@ -1584,9 +1638,6 @@
     <w:p>
       <w:pPr>
         <w:pStyle w:val="Textbody"/>
-        <w:rPr>
-          <w:rFonts w:hint="eastAsia"/>
-        </w:rPr>
       </w:pPr>
       <w:r>
         <w:t xml:space="preserve">1) </w:t>
@@ -2416,9 +2467,6 @@
     <w:p>
       <w:pPr>
         <w:pStyle w:val="Textbody"/>
-        <w:rPr>
-          <w:rFonts w:hint="eastAsia"/>
-        </w:rPr>
       </w:pPr>
       <w:r>
         <w:t xml:space="preserve">1) </w:t>
@@ -2702,23 +2750,27 @@
         <w:t>Создаём массив</w:t>
       </w:r>
       <w:r>
-        <w:rPr>
-          <w:lang w:val="en-US"/>
-        </w:rPr>
         <w:t xml:space="preserve">, </w:t>
       </w:r>
       <w:r>
         <w:t xml:space="preserve">где будут </w:t>
       </w:r>
-      <w:proofErr w:type="gramStart"/>
-      <w:r>
-        <w:t>храниться .</w:t>
-      </w:r>
-      <w:proofErr w:type="gramEnd"/>
-      <w:r>
+      <w:r>
+        <w:t>храниться</w:t>
+      </w:r>
+      <w:r>
+        <w:rPr>
+          <w:lang w:val="en-US"/>
+        </w:rPr>
         <w:t xml:space="preserve"> </w:t>
       </w:r>
       <w:r>
+        <w:t>найденные индексы.</w:t>
+      </w:r>
+      <w:r>
+        <w:t xml:space="preserve"> </w:t>
+      </w:r>
+      <w:r>
         <w:rPr>
           <w:rFonts w:hint="eastAsia"/>
         </w:rPr>
@@ -2844,10 +2896,16 @@
     <w:p>
       <w:pPr>
         <w:pStyle w:val="Textbody"/>
-        <w:rPr>
-          <w:rFonts w:hint="eastAsia"/>
-        </w:rPr>
-      </w:pPr>
+      </w:pPr>
+      <w:r>
+        <w:rPr>
+          <w:rFonts w:hint="eastAsia"/>
+        </w:rPr>
+        <w:t>•</w:t>
+      </w:r>
+      <w:r>
+        <w:t xml:space="preserve"> </w:t>
+      </w:r>
       <w:r>
         <w:rPr>
           <w:rFonts w:hint="eastAsia"/>
@@ -2858,10 +2916,16 @@
     <w:p>
       <w:pPr>
         <w:pStyle w:val="Textbody"/>
-        <w:rPr>
-          <w:rFonts w:hint="eastAsia"/>
-        </w:rPr>
-      </w:pPr>
+      </w:pPr>
+      <w:r>
+        <w:rPr>
+          <w:rFonts w:hint="eastAsia"/>
+        </w:rPr>
+        <w:t>•</w:t>
+      </w:r>
+      <w:r>
+        <w:t xml:space="preserve"> </w:t>
+      </w:r>
       <w:r>
         <w:rPr>
           <w:rFonts w:hint="eastAsia"/>
@@ -3118,6 +3182,15 @@
         <w:rPr>
           <w:rFonts w:hint="eastAsia"/>
         </w:rPr>
+        <w:t>•</w:t>
+      </w:r>
+      <w:r>
+        <w:t xml:space="preserve"> </w:t>
+      </w:r>
+      <w:r>
+        <w:rPr>
+          <w:rFonts w:hint="eastAsia"/>
+        </w:rPr>
         <w:t>Индекс</w:t>
       </w:r>
       <w:r>
@@ -3232,6 +3305,15 @@
           <w:rFonts w:hint="eastAsia"/>
         </w:rPr>
         <w:lastRenderedPageBreak/>
+        <w:t>•</w:t>
+      </w:r>
+      <w:r>
+        <w:t xml:space="preserve"> </w:t>
+      </w:r>
+      <w:r>
+        <w:rPr>
+          <w:rFonts w:hint="eastAsia"/>
+        </w:rPr>
         <w:t>Индекс</w:t>
       </w:r>
       <w:r>
@@ -3377,6 +3459,15 @@
       <w:pPr>
         <w:pStyle w:val="Textbody"/>
       </w:pPr>
+      <w:r>
+        <w:rPr>
+          <w:rFonts w:hint="eastAsia"/>
+        </w:rPr>
+        <w:t>•</w:t>
+      </w:r>
+      <w:r>
+        <w:t xml:space="preserve"> </w:t>
+      </w:r>
       <w:r>
         <w:rPr>
           <w:rFonts w:hint="eastAsia"/>
@@ -3556,9 +3647,6 @@
     <w:p>
       <w:pPr>
         <w:pStyle w:val="Textbody"/>
-        <w:rPr>
-          <w:lang w:val="en-US"/>
-        </w:rPr>
       </w:pPr>
       <w:r>
         <w:t>Алгоритм нахождения циклического сдвига во многом является модифицированной версией КМП.</w:t>
@@ -3581,9 +3669,6 @@
     <w:p>
       <w:pPr>
         <w:pStyle w:val="Textbody"/>
-        <w:rPr>
-          <w:lang w:val="en-US"/>
-        </w:rPr>
       </w:pPr>
       <w:r>
         <w:rPr>
@@ -3623,14 +3708,8 @@
     <w:p>
       <w:pPr>
         <w:pStyle w:val="Textbody"/>
-        <w:rPr>
-          <w:rFonts w:hint="eastAsia"/>
-        </w:rPr>
-      </w:pPr>
-      <w:r>
-        <w:rPr>
-          <w:lang w:val="en-US"/>
-        </w:rPr>
+      </w:pPr>
+      <w:r>
         <w:t xml:space="preserve">2) </w:t>
       </w:r>
       <w:r>
@@ -3643,9 +3722,6 @@
     <w:p>
       <w:pPr>
         <w:pStyle w:val="Textbody"/>
-        <w:rPr>
-          <w:lang w:val="en-US"/>
-        </w:rPr>
       </w:pPr>
       <w:r>
         <w:rPr>
@@ -3727,14 +3803,8 @@
     <w:p>
       <w:pPr>
         <w:pStyle w:val="Textbody"/>
-        <w:rPr>
-          <w:rFonts w:hint="eastAsia"/>
-        </w:rPr>
-      </w:pPr>
-      <w:r>
-        <w:rPr>
-          <w:lang w:val="en-US"/>
-        </w:rPr>
+      </w:pPr>
+      <w:r>
         <w:t xml:space="preserve">3) </w:t>
       </w:r>
       <w:r>
@@ -3747,9 +3817,6 @@
     <w:p>
       <w:pPr>
         <w:pStyle w:val="Textbody"/>
-        <w:rPr>
-          <w:lang w:val="en-US"/>
-        </w:rPr>
       </w:pPr>
       <w:r>
         <w:rPr>
@@ -3803,9 +3870,6 @@
     <w:p>
       <w:pPr>
         <w:pStyle w:val="Textbody"/>
-        <w:rPr>
-          <w:rFonts w:hint="eastAsia"/>
-        </w:rPr>
       </w:pPr>
       <w:r>
         <w:t xml:space="preserve">4) </w:t>
@@ -3924,14 +3988,8 @@
     <w:p>
       <w:pPr>
         <w:pStyle w:val="Textbody"/>
-        <w:rPr>
-          <w:rFonts w:hint="eastAsia"/>
-        </w:rPr>
-      </w:pPr>
-      <w:r>
-        <w:rPr>
-          <w:lang w:val="en-US"/>
-        </w:rPr>
+      </w:pPr>
+      <w:r>
         <w:t xml:space="preserve">5) </w:t>
       </w:r>
       <w:r>
@@ -3944,9 +4002,6 @@
     <w:p>
       <w:pPr>
         <w:pStyle w:val="Textbody"/>
-        <w:rPr>
-          <w:lang w:val="en-US"/>
-        </w:rPr>
       </w:pPr>
       <w:r>
         <w:rPr>
@@ -4028,14 +4083,8 @@
     <w:p>
       <w:pPr>
         <w:pStyle w:val="Textbody"/>
-        <w:rPr>
-          <w:lang w:val="en-US"/>
-        </w:rPr>
-      </w:pPr>
-      <w:r>
-        <w:rPr>
-          <w:lang w:val="en-US"/>
-        </w:rPr>
+      </w:pPr>
+      <w:r>
         <w:t xml:space="preserve">6) </w:t>
       </w:r>
       <w:r>
@@ -4048,9 +4097,6 @@
     <w:p>
       <w:pPr>
         <w:pStyle w:val="Textbody"/>
-        <w:rPr>
-          <w:lang w:val="en-US"/>
-        </w:rPr>
       </w:pPr>
       <w:r>
         <w:rPr>
@@ -4104,9 +4150,6 @@
     <w:p>
       <w:pPr>
         <w:pStyle w:val="Textbody"/>
-        <w:rPr>
-          <w:lang w:val="en-US"/>
-        </w:rPr>
       </w:pPr>
       <w:r>
         <w:rPr>
@@ -4118,14 +4161,8 @@
     <w:p>
       <w:pPr>
         <w:pStyle w:val="Textbody"/>
-        <w:rPr>
-          <w:rFonts w:hint="eastAsia"/>
-        </w:rPr>
-      </w:pPr>
-      <w:r>
-        <w:rPr>
-          <w:lang w:val="en-US"/>
-        </w:rPr>
+      </w:pPr>
+      <w:r>
         <w:t xml:space="preserve">7) </w:t>
       </w:r>
       <w:r>
@@ -4138,9 +4175,6 @@
     <w:p>
       <w:pPr>
         <w:pStyle w:val="Textbody"/>
-        <w:rPr>
-          <w:rFonts w:hint="eastAsia"/>
-        </w:rPr>
       </w:pPr>
       <w:r>
         <w:rPr>
@@ -4213,7 +4247,16 @@
         <w:rPr>
           <w:rFonts w:hint="eastAsia"/>
         </w:rPr>
-        <w:t>Иначе перейти к следующему i (пункт 4), если цикл не исчерпан.</w:t>
+        <w:t>Иначе перейти к следующему i (пункт 4), если цикл не</w:t>
+      </w:r>
+      <w:r>
+        <w:t xml:space="preserve"> завершён</w:t>
+      </w:r>
+      <w:r>
+        <w:rPr>
+          <w:rFonts w:hint="eastAsia"/>
+        </w:rPr>
+        <w:t>.</w:t>
       </w:r>
     </w:p>
     <w:p>
@@ -4469,6 +4512,7 @@
         <w:rPr>
           <w:b/>
           <w:bCs/>
+          <w:sz w:val="24"/>
         </w:rPr>
       </w:pPr>
       <w:r>
@@ -4476,6 +4520,7 @@
           <w:rFonts w:hint="eastAsia"/>
           <w:b/>
           <w:bCs/>
+          <w:sz w:val="24"/>
         </w:rPr>
         <w:t>О</w:t>
       </w:r>
@@ -4483,6 +4528,7 @@
         <w:rPr>
           <w:b/>
           <w:bCs/>
+          <w:sz w:val="24"/>
         </w:rPr>
         <w:t>писание работы</w:t>
       </w:r>
@@ -4507,444 +4553,320 @@
         <w:rPr>
           <w:lang w:val="en-US"/>
         </w:rPr>
-        <w:t>std</w:t>
-      </w:r>
-      <w:r>
-        <w:t>::</w:t>
+        <w:t>std::</w:t>
       </w:r>
       <w:proofErr w:type="gramEnd"/>
       <w:r>
         <w:rPr>
           <w:lang w:val="en-US"/>
         </w:rPr>
-        <w:t>vector</w:t>
-      </w:r>
-      <w:r>
-        <w:t>&lt;</w:t>
-      </w:r>
-      <w:r>
-        <w:rPr>
-          <w:i/>
-          <w:iCs/>
-          <w:lang w:val="en-US"/>
-        </w:rPr>
-        <w:t>int</w:t>
-      </w:r>
-      <w:r>
-        <w:t xml:space="preserve">&gt; </w:t>
-      </w:r>
-      <w:r>
-        <w:rPr>
-          <w:lang w:val="en-US"/>
-        </w:rPr>
-        <w:t>prefix</w:t>
-      </w:r>
-      <w:r>
+        <w:t xml:space="preserve">vector&lt;int&gt; </w:t>
+      </w:r>
+      <w:proofErr w:type="spellStart"/>
+      <w:r>
+        <w:rPr>
+          <w:lang w:val="en-US"/>
+        </w:rPr>
+        <w:t>prefix_func</w:t>
+      </w:r>
+      <w:proofErr w:type="spellEnd"/>
+      <w:r>
+        <w:rPr>
+          <w:lang w:val="en-US"/>
+        </w:rPr>
+        <w:t>(const std::string &amp;text)</w:t>
+      </w:r>
+    </w:p>
+    <w:p>
+      <w:pPr>
+        <w:pStyle w:val="Textbody"/>
+      </w:pPr>
+      <w:r>
+        <w:t>П</w:t>
+      </w:r>
+      <w:r>
+        <w:t>рефикс</w:t>
+      </w:r>
+      <w:r>
+        <w:t>-</w:t>
+      </w:r>
+      <w:r>
+        <w:t>функция</w:t>
+      </w:r>
+      <w:r>
+        <w:t xml:space="preserve">, </w:t>
+      </w:r>
+      <w:r>
+        <w:t>принимает</w:t>
+      </w:r>
+      <w:r>
+        <w:t xml:space="preserve"> </w:t>
+      </w:r>
+      <w:r>
+        <w:t>на</w:t>
+      </w:r>
+      <w:r>
+        <w:t xml:space="preserve"> </w:t>
+      </w:r>
+      <w:r>
+        <w:t>вход</w:t>
+      </w:r>
+      <w:r>
+        <w:t xml:space="preserve"> </w:t>
+      </w:r>
+      <w:r>
+        <w:t>строку</w:t>
+      </w:r>
+      <w:r>
+        <w:t xml:space="preserve">, </w:t>
+      </w:r>
+      <w:r>
+        <w:t>и вычисляет значения максимальных длин префиксов для каждого элемента (векторная форма). Записывает</w:t>
+      </w:r>
+      <w:r>
+        <w:t xml:space="preserve"> </w:t>
+      </w:r>
+      <w:r>
+        <w:t>в</w:t>
+      </w:r>
+      <w:r>
+        <w:t xml:space="preserve"> </w:t>
+      </w:r>
+      <w:r>
+        <w:t>вектор</w:t>
+      </w:r>
+      <w:r>
+        <w:t xml:space="preserve"> </w:t>
+      </w:r>
+      <w:r>
+        <w:t>значения</w:t>
+      </w:r>
+      <w:r>
+        <w:t xml:space="preserve"> </w:t>
+      </w:r>
+      <w:r>
+        <w:t>и</w:t>
+      </w:r>
+      <w:r>
+        <w:t xml:space="preserve"> </w:t>
+      </w:r>
+      <w:r>
+        <w:t>возвращает его.</w:t>
+      </w:r>
+    </w:p>
+    <w:p>
+      <w:pPr>
+        <w:pStyle w:val="Textbody"/>
+        <w:rPr>
+          <w:lang w:val="en-US"/>
+        </w:rPr>
+      </w:pPr>
+      <w:proofErr w:type="gramStart"/>
+      <w:r>
+        <w:rPr>
+          <w:lang w:val="en-US"/>
+        </w:rPr>
+        <w:t>std::</w:t>
+      </w:r>
+      <w:proofErr w:type="gramEnd"/>
+      <w:r>
+        <w:rPr>
+          <w:lang w:val="en-US"/>
+        </w:rPr>
+        <w:t xml:space="preserve">vector&lt;int&gt; </w:t>
+      </w:r>
+      <w:proofErr w:type="spellStart"/>
+      <w:r>
+        <w:rPr>
+          <w:lang w:val="en-US"/>
+        </w:rPr>
+        <w:t>kmp</w:t>
+      </w:r>
+      <w:proofErr w:type="spellEnd"/>
+      <w:r>
+        <w:rPr>
+          <w:lang w:val="en-US"/>
+        </w:rPr>
+        <w:t>(const std::string &amp;text, const std::string &amp;</w:t>
+      </w:r>
+      <w:proofErr w:type="spellStart"/>
+      <w:r>
+        <w:rPr>
+          <w:lang w:val="en-US"/>
+        </w:rPr>
+        <w:t>sub_text</w:t>
+      </w:r>
+      <w:proofErr w:type="spellEnd"/>
+      <w:r>
+        <w:rPr>
+          <w:lang w:val="en-US"/>
+        </w:rPr>
+        <w:t>)</w:t>
+      </w:r>
+    </w:p>
+    <w:p>
+      <w:pPr>
+        <w:pStyle w:val="Textbody"/>
+      </w:pPr>
+      <w:r>
+        <w:rPr>
+          <w:bCs/>
+        </w:rPr>
+        <w:t>Функция, принимающая на вход строку</w:t>
+      </w:r>
+      <w:r>
+        <w:rPr>
+          <w:bCs/>
+        </w:rPr>
+        <w:t xml:space="preserve"> </w:t>
+      </w:r>
+      <w:r>
+        <w:rPr>
+          <w:bCs/>
+          <w:lang w:val="en-US"/>
+        </w:rPr>
+        <w:t>text</w:t>
+      </w:r>
+      <w:r>
+        <w:rPr>
+          <w:bCs/>
+        </w:rPr>
+        <w:t xml:space="preserve"> </w:t>
+      </w:r>
+      <w:r>
+        <w:rPr>
+          <w:bCs/>
+        </w:rPr>
+        <w:t xml:space="preserve">и подстроку </w:t>
+      </w:r>
+      <w:r>
+        <w:rPr>
+          <w:bCs/>
+          <w:lang w:val="en-US"/>
+        </w:rPr>
+        <w:t>sub</w:t>
+      </w:r>
+      <w:r>
+        <w:rPr>
+          <w:bCs/>
+        </w:rPr>
         <w:t>_</w:t>
       </w:r>
+      <w:r>
+        <w:rPr>
+          <w:bCs/>
+          <w:lang w:val="en-US"/>
+        </w:rPr>
+        <w:t>text</w:t>
+      </w:r>
+      <w:r>
+        <w:rPr>
+          <w:bCs/>
+        </w:rPr>
+        <w:t xml:space="preserve">. Возвращается </w:t>
+      </w:r>
+      <w:r>
+        <w:rPr>
+          <w:bCs/>
+        </w:rPr>
+        <w:t xml:space="preserve">вектор индексов </w:t>
+      </w:r>
+      <w:r>
+        <w:rPr>
+          <w:bCs/>
+        </w:rPr>
+        <w:t>начала вхождений подстроки в строку.</w:t>
+      </w:r>
+    </w:p>
+    <w:p>
+      <w:pPr>
+        <w:pStyle w:val="Textbody"/>
+        <w:rPr>
+          <w:lang w:val="en-US"/>
+        </w:rPr>
+      </w:pPr>
+      <w:r>
+        <w:rPr>
+          <w:lang w:val="en-US"/>
+        </w:rPr>
+        <w:t xml:space="preserve">int </w:t>
+      </w:r>
       <w:proofErr w:type="spellStart"/>
       <w:r>
         <w:rPr>
-          <w:lang w:val="en-US"/>
-        </w:rPr>
-        <w:t>func</w:t>
+          <w:rFonts w:hint="eastAsia"/>
+          <w:lang w:val="en-US"/>
+        </w:rPr>
+        <w:t>index_cyclic_</w:t>
+      </w:r>
+      <w:proofErr w:type="gramStart"/>
+      <w:r>
+        <w:rPr>
+          <w:rFonts w:hint="eastAsia"/>
+          <w:lang w:val="en-US"/>
+        </w:rPr>
+        <w:t>shift</w:t>
       </w:r>
       <w:proofErr w:type="spellEnd"/>
       <w:r>
+        <w:rPr>
+          <w:lang w:val="en-US"/>
+        </w:rPr>
         <w:t>(</w:t>
       </w:r>
-      <w:r>
-        <w:rPr>
-          <w:i/>
-          <w:iCs/>
-          <w:lang w:val="en-US"/>
-        </w:rPr>
-        <w:t>const</w:t>
-      </w:r>
-      <w:r>
-        <w:rPr>
-          <w:i/>
-          <w:iCs/>
-        </w:rPr>
-        <w:t xml:space="preserve"> </w:t>
-      </w:r>
-      <w:r>
-        <w:rPr>
-          <w:lang w:val="en-US"/>
-        </w:rPr>
-        <w:t>std</w:t>
-      </w:r>
-      <w:r>
-        <w:t>::</w:t>
-      </w:r>
-      <w:r>
-        <w:rPr>
-          <w:lang w:val="en-US"/>
-        </w:rPr>
-        <w:t>string</w:t>
-      </w:r>
-      <w:r>
-        <w:t xml:space="preserve"> &amp;</w:t>
-      </w:r>
-      <w:r>
-        <w:rPr>
-          <w:lang w:val="en-US"/>
-        </w:rPr>
-        <w:t>text</w:t>
-      </w:r>
-      <w:r>
+      <w:proofErr w:type="gramEnd"/>
+      <w:r>
+        <w:rPr>
+          <w:lang w:val="en-US"/>
+        </w:rPr>
+        <w:t>const std::string &amp;text, const std::string &amp;</w:t>
+      </w:r>
+      <w:proofErr w:type="spellStart"/>
+      <w:r>
+        <w:rPr>
+          <w:lang w:val="en-US"/>
+        </w:rPr>
+        <w:t>sub_text</w:t>
+      </w:r>
+      <w:proofErr w:type="spellEnd"/>
+      <w:r>
+        <w:rPr>
+          <w:lang w:val="en-US"/>
+        </w:rPr>
         <w:t>)</w:t>
       </w:r>
-      <w:r>
-        <w:t xml:space="preserve"> – </w:t>
-      </w:r>
-      <w:r>
-        <w:t>префикс</w:t>
-      </w:r>
-      <w:r>
-        <w:t>-</w:t>
-      </w:r>
-      <w:r>
-        <w:t>функция</w:t>
-      </w:r>
-      <w:r>
-        <w:t xml:space="preserve">, </w:t>
-      </w:r>
-      <w:r>
-        <w:t>принимает</w:t>
-      </w:r>
-      <w:r>
-        <w:t xml:space="preserve"> </w:t>
-      </w:r>
-      <w:r>
-        <w:t>на</w:t>
-      </w:r>
-      <w:r>
-        <w:t xml:space="preserve"> </w:t>
-      </w:r>
-      <w:r>
-        <w:t>входу</w:t>
-      </w:r>
-      <w:r>
-        <w:t xml:space="preserve"> </w:t>
-      </w:r>
-      <w:r>
-        <w:t>строку</w:t>
-      </w:r>
-      <w:r>
-        <w:t xml:space="preserve">, </w:t>
-      </w:r>
-      <w:r>
-        <w:t>и вычисляет значения максимальных длин префиксов для каждого элемента (векторная форма). Записывает</w:t>
-      </w:r>
-      <w:r>
-        <w:rPr>
-          <w:lang w:val="en-US"/>
-        </w:rPr>
-        <w:t xml:space="preserve"> </w:t>
-      </w:r>
-      <w:r>
-        <w:t>в</w:t>
-      </w:r>
-      <w:r>
-        <w:rPr>
-          <w:lang w:val="en-US"/>
-        </w:rPr>
-        <w:t xml:space="preserve"> </w:t>
-      </w:r>
-      <w:r>
-        <w:t>вектор</w:t>
-      </w:r>
-      <w:r>
-        <w:rPr>
-          <w:lang w:val="en-US"/>
-        </w:rPr>
-        <w:t xml:space="preserve"> </w:t>
-      </w:r>
-      <w:r>
-        <w:t>значения</w:t>
-      </w:r>
-      <w:r>
-        <w:rPr>
-          <w:lang w:val="en-US"/>
-        </w:rPr>
-        <w:t xml:space="preserve"> </w:t>
-      </w:r>
-      <w:r>
-        <w:t>и</w:t>
-      </w:r>
-      <w:r>
-        <w:rPr>
-          <w:lang w:val="en-US"/>
-        </w:rPr>
-        <w:t xml:space="preserve"> </w:t>
-      </w:r>
-      <w:r>
-        <w:t>возвращает его.</w:t>
-      </w:r>
     </w:p>
     <w:p>
       <w:pPr>
         <w:pStyle w:val="Textbody"/>
       </w:pPr>
-      <w:proofErr w:type="gramStart"/>
-      <w:r>
-        <w:rPr>
-          <w:lang w:val="en-US"/>
-        </w:rPr>
-        <w:t>std::</w:t>
-      </w:r>
-      <w:proofErr w:type="gramEnd"/>
-      <w:r>
-        <w:rPr>
-          <w:lang w:val="en-US"/>
-        </w:rPr>
-        <w:t>vector&lt;</w:t>
-      </w:r>
-      <w:r>
-        <w:rPr>
-          <w:i/>
-          <w:iCs/>
-          <w:lang w:val="en-US"/>
-        </w:rPr>
-        <w:t>int</w:t>
-      </w:r>
-      <w:r>
-        <w:rPr>
-          <w:lang w:val="en-US"/>
-        </w:rPr>
-        <w:t xml:space="preserve">&gt; </w:t>
-      </w:r>
-      <w:proofErr w:type="spellStart"/>
-      <w:r>
-        <w:rPr>
-          <w:lang w:val="en-US"/>
-        </w:rPr>
-        <w:t>kmp</w:t>
-      </w:r>
-      <w:proofErr w:type="spellEnd"/>
-      <w:r>
-        <w:rPr>
-          <w:lang w:val="en-US"/>
-        </w:rPr>
-        <w:t>(</w:t>
-      </w:r>
-      <w:r>
-        <w:rPr>
-          <w:i/>
-          <w:iCs/>
-          <w:lang w:val="en-US"/>
-        </w:rPr>
-        <w:t xml:space="preserve">const </w:t>
-      </w:r>
-      <w:r>
-        <w:rPr>
-          <w:lang w:val="en-US"/>
-        </w:rPr>
-        <w:t xml:space="preserve">std::string &amp;text, </w:t>
-      </w:r>
-      <w:r>
-        <w:rPr>
-          <w:i/>
-          <w:iCs/>
-          <w:lang w:val="en-US"/>
-        </w:rPr>
-        <w:t xml:space="preserve">const </w:t>
-      </w:r>
-      <w:r>
-        <w:rPr>
-          <w:lang w:val="en-US"/>
-        </w:rPr>
-        <w:t>std::string &amp;</w:t>
-      </w:r>
-      <w:proofErr w:type="spellStart"/>
-      <w:r>
-        <w:rPr>
-          <w:lang w:val="en-US"/>
-        </w:rPr>
-        <w:t>sub_text</w:t>
-      </w:r>
-      <w:proofErr w:type="spellEnd"/>
-      <w:r>
-        <w:rPr>
-          <w:lang w:val="en-US"/>
-        </w:rPr>
-        <w:t>)</w:t>
-      </w:r>
-    </w:p>
-    <w:p>
-      <w:pPr>
-        <w:pStyle w:val="Textbody"/>
-      </w:pPr>
       <w:r>
         <w:rPr>
           <w:bCs/>
         </w:rPr>
-        <w:t>Функция, принимающая на вход строку</w:t>
-      </w:r>
-      <w:r>
-        <w:rPr>
-          <w:bCs/>
-        </w:rPr>
-        <w:t xml:space="preserve"> </w:t>
-      </w:r>
-      <w:r>
-        <w:rPr>
-          <w:bCs/>
-          <w:lang w:val="en-US"/>
-        </w:rPr>
-        <w:t>text</w:t>
-      </w:r>
-      <w:r>
-        <w:rPr>
-          <w:bCs/>
-        </w:rPr>
-        <w:t xml:space="preserve"> </w:t>
-      </w:r>
-      <w:r>
-        <w:rPr>
-          <w:bCs/>
-        </w:rPr>
-        <w:t xml:space="preserve">и подстроку </w:t>
-      </w:r>
-      <w:r>
-        <w:rPr>
-          <w:bCs/>
-          <w:lang w:val="en-US"/>
-        </w:rPr>
-        <w:t>sub</w:t>
-      </w:r>
-      <w:r>
-        <w:rPr>
-          <w:bCs/>
-        </w:rPr>
-        <w:t>_</w:t>
-      </w:r>
-      <w:r>
-        <w:rPr>
-          <w:bCs/>
-          <w:lang w:val="en-US"/>
-        </w:rPr>
-        <w:t>text</w:t>
-      </w:r>
-      <w:r>
-        <w:rPr>
-          <w:bCs/>
-        </w:rPr>
-        <w:t xml:space="preserve">. Возвращается </w:t>
-      </w:r>
-      <w:r>
-        <w:rPr>
-          <w:bCs/>
-        </w:rPr>
-        <w:t xml:space="preserve">вектор индексов </w:t>
-      </w:r>
-      <w:r>
-        <w:rPr>
-          <w:bCs/>
-        </w:rPr>
-        <w:t>начала вхождений подстроки в строку.</w:t>
-      </w:r>
-    </w:p>
-    <w:p>
-      <w:pPr>
-        <w:pStyle w:val="Textbody"/>
-        <w:rPr>
-          <w:lang w:val="en-US"/>
-        </w:rPr>
-      </w:pPr>
-      <w:r>
-        <w:rPr>
-          <w:i/>
-          <w:iCs/>
-          <w:lang w:val="en-US"/>
-        </w:rPr>
-        <w:t xml:space="preserve">int </w:t>
-      </w:r>
-      <w:proofErr w:type="spellStart"/>
-      <w:r>
-        <w:rPr>
-          <w:lang w:val="en-US"/>
-        </w:rPr>
-        <w:t>find_cyclic_</w:t>
-      </w:r>
-      <w:proofErr w:type="gramStart"/>
-      <w:r>
-        <w:rPr>
-          <w:lang w:val="en-US"/>
-        </w:rPr>
-        <w:t>shift</w:t>
-      </w:r>
-      <w:proofErr w:type="spellEnd"/>
-      <w:r>
-        <w:rPr>
-          <w:lang w:val="en-US"/>
-        </w:rPr>
-        <w:t>(</w:t>
-      </w:r>
-      <w:proofErr w:type="gramEnd"/>
-      <w:r>
-        <w:rPr>
-          <w:i/>
-          <w:iCs/>
-          <w:lang w:val="en-US"/>
-        </w:rPr>
-        <w:t xml:space="preserve">const </w:t>
-      </w:r>
-      <w:r>
-        <w:rPr>
-          <w:lang w:val="en-US"/>
-        </w:rPr>
-        <w:t xml:space="preserve">std::string &amp;text, </w:t>
-      </w:r>
-      <w:r>
-        <w:rPr>
-          <w:i/>
-          <w:iCs/>
-          <w:lang w:val="en-US"/>
-        </w:rPr>
-        <w:t xml:space="preserve">const </w:t>
-      </w:r>
-      <w:r>
-        <w:rPr>
-          <w:lang w:val="en-US"/>
-        </w:rPr>
-        <w:t>std::string &amp;</w:t>
-      </w:r>
-      <w:proofErr w:type="spellStart"/>
-      <w:r>
-        <w:rPr>
-          <w:lang w:val="en-US"/>
-        </w:rPr>
-        <w:t>sub_text</w:t>
-      </w:r>
-      <w:proofErr w:type="spellEnd"/>
-      <w:r>
-        <w:rPr>
-          <w:lang w:val="en-US"/>
-        </w:rPr>
-        <w:t>)</w:t>
-      </w:r>
-    </w:p>
-    <w:p>
-      <w:pPr>
-        <w:pStyle w:val="Textbody"/>
-      </w:pPr>
-      <w:r>
-        <w:rPr>
-          <w:bCs/>
-        </w:rPr>
         <w:t xml:space="preserve">Функция, принимающая на вход две строки, первым аргументом принимается та строка, в которой будет осуществляться поиск сдвига, а вторым та, которую будем искать. Возвращает индекс начала вхождения второй строки в первую. </w:t>
       </w:r>
     </w:p>
     <w:p>
       <w:pPr>
         <w:pStyle w:val="1"/>
-      </w:pPr>
-      <w:r>
+        <w:rPr>
+          <w:sz w:val="24"/>
+          <w:szCs w:val="24"/>
+        </w:rPr>
+      </w:pPr>
+      <w:r>
+        <w:rPr>
+          <w:sz w:val="24"/>
+          <w:szCs w:val="24"/>
+        </w:rPr>
         <w:t>Тестирование</w:t>
       </w:r>
       <w:r>
+        <w:rPr>
+          <w:sz w:val="24"/>
+          <w:szCs w:val="24"/>
+        </w:rPr>
         <w:tab/>
       </w:r>
     </w:p>
@@ -4954,10 +4876,7 @@
         <w:jc w:val="right"/>
       </w:pPr>
       <w:r>
-        <w:t>Таблица 1 – Тестирование алгоритм</w:t>
-      </w:r>
-      <w:r>
-        <w:t>ов</w:t>
+        <w:t>Таблица 1 – Тестирование алгоритмов</w:t>
       </w:r>
     </w:p>
     <w:tbl>
@@ -4972,10 +4891,10 @@
         <w:tblLook w:val="04A0" w:firstRow="1" w:lastRow="0" w:firstColumn="1" w:lastColumn="0" w:noHBand="0" w:noVBand="1"/>
       </w:tblPr>
       <w:tblGrid>
-        <w:gridCol w:w="937"/>
-        <w:gridCol w:w="2144"/>
-        <w:gridCol w:w="2693"/>
-        <w:gridCol w:w="3796"/>
+        <w:gridCol w:w="387"/>
+        <w:gridCol w:w="2127"/>
+        <w:gridCol w:w="2268"/>
+        <w:gridCol w:w="4788"/>
       </w:tblGrid>
       <w:tr>
         <w:trPr>
@@ -4983,7 +4902,7 @@
         </w:trPr>
         <w:tc>
           <w:tcPr>
-            <w:tcW w:w="937" w:type="dxa"/>
+            <w:tcW w:w="387" w:type="dxa"/>
             <w:tcBorders>
               <w:top w:val="single" w:sz="2" w:space="0" w:color="000000"/>
               <w:left w:val="single" w:sz="2" w:space="0" w:color="000000"/>
@@ -5012,7 +4931,7 @@
         </w:tc>
         <w:tc>
           <w:tcPr>
-            <w:tcW w:w="2144" w:type="dxa"/>
+            <w:tcW w:w="2127" w:type="dxa"/>
             <w:tcBorders>
               <w:top w:val="single" w:sz="2" w:space="0" w:color="000000"/>
               <w:left w:val="single" w:sz="2" w:space="0" w:color="000000"/>
@@ -5041,7 +4960,7 @@
         </w:tc>
         <w:tc>
           <w:tcPr>
-            <w:tcW w:w="2693" w:type="dxa"/>
+            <w:tcW w:w="2268" w:type="dxa"/>
             <w:tcBorders>
               <w:top w:val="single" w:sz="2" w:space="0" w:color="000000"/>
               <w:left w:val="single" w:sz="2" w:space="0" w:color="000000"/>
@@ -5070,7 +4989,7 @@
         </w:tc>
         <w:tc>
           <w:tcPr>
-            <w:tcW w:w="3796" w:type="dxa"/>
+            <w:tcW w:w="4788" w:type="dxa"/>
             <w:tcBorders>
               <w:top w:val="single" w:sz="2" w:space="0" w:color="000000"/>
               <w:left w:val="single" w:sz="2" w:space="0" w:color="000000"/>
@@ -5104,7 +5023,7 @@
         </w:trPr>
         <w:tc>
           <w:tcPr>
-            <w:tcW w:w="937" w:type="dxa"/>
+            <w:tcW w:w="387" w:type="dxa"/>
             <w:tcBorders>
               <w:top w:val="single" w:sz="2" w:space="0" w:color="000000"/>
               <w:left w:val="single" w:sz="2" w:space="0" w:color="000000"/>
@@ -5126,13 +5045,13 @@
               <w:jc w:val="center"/>
             </w:pPr>
             <w:r>
-              <w:t>1.</w:t>
+              <w:t>1</w:t>
             </w:r>
           </w:p>
         </w:tc>
         <w:tc>
           <w:tcPr>
-            <w:tcW w:w="2144" w:type="dxa"/>
+            <w:tcW w:w="2127" w:type="dxa"/>
             <w:tcBorders>
               <w:top w:val="single" w:sz="2" w:space="0" w:color="000000"/>
               <w:left w:val="single" w:sz="2" w:space="0" w:color="000000"/>
@@ -5167,7 +5086,7 @@
         </w:tc>
         <w:tc>
           <w:tcPr>
-            <w:tcW w:w="2693" w:type="dxa"/>
+            <w:tcW w:w="2268" w:type="dxa"/>
             <w:tcBorders>
               <w:top w:val="single" w:sz="2" w:space="0" w:color="000000"/>
               <w:left w:val="single" w:sz="2" w:space="0" w:color="000000"/>
@@ -5197,7 +5116,7 @@
         </w:tc>
         <w:tc>
           <w:tcPr>
-            <w:tcW w:w="3796" w:type="dxa"/>
+            <w:tcW w:w="4788" w:type="dxa"/>
             <w:tcBorders>
               <w:top w:val="single" w:sz="2" w:space="0" w:color="000000"/>
               <w:left w:val="single" w:sz="2" w:space="0" w:color="000000"/>
@@ -5220,6 +5139,18 @@
             <w:r>
               <w:t>Префикс-функция.</w:t>
             </w:r>
+            <w:r>
+              <w:t xml:space="preserve"> </w:t>
+            </w:r>
+          </w:p>
+          <w:p>
+            <w:pPr>
+              <w:pStyle w:val="Textbody"/>
+              <w:ind w:firstLine="0"/>
+            </w:pPr>
+            <w:r>
+              <w:t>Вычислена корректно.</w:t>
+            </w:r>
           </w:p>
         </w:tc>
       </w:tr>
@@ -5229,7 +5160,7 @@
         </w:trPr>
         <w:tc>
           <w:tcPr>
-            <w:tcW w:w="937" w:type="dxa"/>
+            <w:tcW w:w="387" w:type="dxa"/>
             <w:tcBorders>
               <w:top w:val="single" w:sz="2" w:space="0" w:color="000000"/>
               <w:left w:val="single" w:sz="2" w:space="0" w:color="000000"/>
@@ -5251,13 +5182,13 @@
               <w:jc w:val="center"/>
             </w:pPr>
             <w:r>
-              <w:t>2.</w:t>
+              <w:t>2</w:t>
             </w:r>
           </w:p>
         </w:tc>
         <w:tc>
           <w:tcPr>
-            <w:tcW w:w="2144" w:type="dxa"/>
+            <w:tcW w:w="2127" w:type="dxa"/>
             <w:tcBorders>
               <w:top w:val="single" w:sz="2" w:space="0" w:color="000000"/>
               <w:left w:val="single" w:sz="2" w:space="0" w:color="000000"/>
@@ -5300,7 +5231,7 @@
         </w:tc>
         <w:tc>
           <w:tcPr>
-            <w:tcW w:w="2693" w:type="dxa"/>
+            <w:tcW w:w="2268" w:type="dxa"/>
             <w:tcBorders>
               <w:top w:val="single" w:sz="2" w:space="0" w:color="000000"/>
               <w:left w:val="single" w:sz="2" w:space="0" w:color="000000"/>
@@ -5333,7 +5264,7 @@
         </w:tc>
         <w:tc>
           <w:tcPr>
-            <w:tcW w:w="3796" w:type="dxa"/>
+            <w:tcW w:w="4788" w:type="dxa"/>
             <w:tcBorders>
               <w:top w:val="single" w:sz="2" w:space="0" w:color="000000"/>
               <w:left w:val="single" w:sz="2" w:space="0" w:color="000000"/>
@@ -5356,6 +5287,9 @@
             <w:r>
               <w:t xml:space="preserve">КМП. </w:t>
             </w:r>
+            <w:r>
+              <w:t>Строка состоит из двух подстрок размером 2.</w:t>
+            </w:r>
           </w:p>
         </w:tc>
       </w:tr>
@@ -5365,7 +5299,7 @@
         </w:trPr>
         <w:tc>
           <w:tcPr>
-            <w:tcW w:w="937" w:type="dxa"/>
+            <w:tcW w:w="387" w:type="dxa"/>
             <w:tcBorders>
               <w:top w:val="single" w:sz="2" w:space="0" w:color="000000"/>
               <w:left w:val="single" w:sz="2" w:space="0" w:color="000000"/>
@@ -5387,13 +5321,13 @@
               <w:jc w:val="center"/>
             </w:pPr>
             <w:r>
-              <w:t>3.</w:t>
+              <w:t>3</w:t>
             </w:r>
           </w:p>
         </w:tc>
         <w:tc>
           <w:tcPr>
-            <w:tcW w:w="2144" w:type="dxa"/>
+            <w:tcW w:w="2127" w:type="dxa"/>
             <w:tcBorders>
               <w:top w:val="single" w:sz="2" w:space="0" w:color="000000"/>
               <w:left w:val="single" w:sz="2" w:space="0" w:color="000000"/>
@@ -5441,7 +5375,7 @@
         </w:tc>
         <w:tc>
           <w:tcPr>
-            <w:tcW w:w="2693" w:type="dxa"/>
+            <w:tcW w:w="2268" w:type="dxa"/>
             <w:tcBorders>
               <w:top w:val="single" w:sz="2" w:space="0" w:color="000000"/>
               <w:left w:val="single" w:sz="2" w:space="0" w:color="000000"/>
@@ -5474,7 +5408,7 @@
         </w:tc>
         <w:tc>
           <w:tcPr>
-            <w:tcW w:w="3796" w:type="dxa"/>
+            <w:tcW w:w="4788" w:type="dxa"/>
             <w:tcBorders>
               <w:top w:val="single" w:sz="2" w:space="0" w:color="000000"/>
               <w:left w:val="single" w:sz="2" w:space="0" w:color="000000"/>
@@ -5495,10 +5429,7 @@
               <w:ind w:firstLine="0"/>
             </w:pPr>
             <w:r>
-              <w:t>КМП.</w:t>
-            </w:r>
-            <w:r>
-              <w:t xml:space="preserve"> В тексте нет вхождений подстроки.</w:t>
+              <w:t>КМП. В тексте нет вхождений подстроки.</w:t>
             </w:r>
           </w:p>
         </w:tc>
@@ -5509,7 +5440,7 @@
         </w:trPr>
         <w:tc>
           <w:tcPr>
-            <w:tcW w:w="937" w:type="dxa"/>
+            <w:tcW w:w="387" w:type="dxa"/>
             <w:tcBorders>
               <w:top w:val="single" w:sz="2" w:space="0" w:color="000000"/>
               <w:left w:val="single" w:sz="2" w:space="0" w:color="000000"/>
@@ -5531,13 +5462,96 @@
               <w:jc w:val="center"/>
             </w:pPr>
             <w:r>
-              <w:t>4.</w:t>
+              <w:t>4</w:t>
             </w:r>
           </w:p>
         </w:tc>
         <w:tc>
           <w:tcPr>
-            <w:tcW w:w="2144" w:type="dxa"/>
+            <w:tcW w:w="2127" w:type="dxa"/>
+            <w:tcBorders>
+              <w:top w:val="single" w:sz="2" w:space="0" w:color="000000"/>
+              <w:left w:val="single" w:sz="2" w:space="0" w:color="000000"/>
+              <w:bottom w:val="single" w:sz="2" w:space="0" w:color="000000"/>
+              <w:right w:val="single" w:sz="2" w:space="0" w:color="000000"/>
+            </w:tcBorders>
+            <w:tcMar>
+              <w:top w:w="0" w:type="dxa"/>
+              <w:left w:w="0" w:type="dxa"/>
+              <w:bottom w:w="0" w:type="dxa"/>
+              <w:right w:w="0" w:type="dxa"/>
+            </w:tcMar>
+            <w:vAlign w:val="center"/>
+          </w:tcPr>
+          <w:p>
+            <w:pPr>
+              <w:pStyle w:val="Textbody"/>
+              <w:ind w:firstLine="0"/>
+              <w:rPr>
+                <w:lang w:val="en-US"/>
+              </w:rPr>
+            </w:pPr>
+            <w:r>
+              <w:rPr>
+                <w:lang w:val="en-US"/>
+              </w:rPr>
+              <w:t>mac</w:t>
+            </w:r>
+          </w:p>
+          <w:p>
+            <w:pPr>
+              <w:pStyle w:val="Textbody"/>
+              <w:ind w:firstLine="0"/>
+              <w:rPr>
+                <w:lang w:val="en-US"/>
+              </w:rPr>
+            </w:pPr>
+            <w:proofErr w:type="spellStart"/>
+            <w:r>
+              <w:rPr>
+                <w:lang w:val="en-US"/>
+              </w:rPr>
+              <w:t>macintoshimac</w:t>
+            </w:r>
+            <w:proofErr w:type="spellEnd"/>
+          </w:p>
+        </w:tc>
+        <w:tc>
+          <w:tcPr>
+            <w:tcW w:w="2268" w:type="dxa"/>
+            <w:tcBorders>
+              <w:top w:val="single" w:sz="2" w:space="0" w:color="000000"/>
+              <w:left w:val="single" w:sz="2" w:space="0" w:color="000000"/>
+              <w:bottom w:val="single" w:sz="2" w:space="0" w:color="000000"/>
+              <w:right w:val="single" w:sz="2" w:space="0" w:color="000000"/>
+            </w:tcBorders>
+            <w:tcMar>
+              <w:top w:w="0" w:type="dxa"/>
+              <w:left w:w="0" w:type="dxa"/>
+              <w:bottom w:w="0" w:type="dxa"/>
+              <w:right w:w="0" w:type="dxa"/>
+            </w:tcMar>
+            <w:vAlign w:val="center"/>
+          </w:tcPr>
+          <w:p>
+            <w:pPr>
+              <w:pStyle w:val="Textbody"/>
+              <w:ind w:firstLine="0"/>
+              <w:rPr>
+                <w:lang w:val="en-US"/>
+              </w:rPr>
+            </w:pPr>
+            <w:r>
+              <w:rPr>
+                <w:lang w:val="en-US"/>
+              </w:rPr>
+              <w:t>0, 10</w:t>
+            </w:r>
+          </w:p>
+        </w:tc>
+        <w:tc>
+          <w:tcPr>
+            <w:tcW w:w="4788" w:type="dxa"/>
             <w:tcBorders>
               <w:top w:val="single" w:sz="2" w:space="0" w:color="000000"/>
               <w:left w:val="single" w:sz="2" w:space="0" w:color="000000"/>
@@ -5557,9 +5571,93 @@
               <w:pStyle w:val="Textbody"/>
               <w:ind w:firstLine="0"/>
             </w:pPr>
+            <w:r>
+              <w:t xml:space="preserve">КМП. Строка </w:t>
+            </w:r>
+            <w:r>
+              <w:t>содержит подстроку в самом начале</w:t>
+            </w:r>
+            <w:r>
+              <w:t xml:space="preserve"> (индекс 0)</w:t>
+            </w:r>
+            <w:r>
+              <w:t xml:space="preserve"> и в самом конце</w:t>
+            </w:r>
+            <w:r>
+              <w:t xml:space="preserve"> (индекс 10)</w:t>
+            </w:r>
+            <w:r>
+              <w:t>.</w:t>
+            </w:r>
+          </w:p>
+        </w:tc>
+      </w:tr>
+      <w:tr>
+        <w:trPr>
+          <w:trHeight w:val="748"/>
+        </w:trPr>
+        <w:tc>
+          <w:tcPr>
+            <w:tcW w:w="387" w:type="dxa"/>
+            <w:tcBorders>
+              <w:top w:val="single" w:sz="2" w:space="0" w:color="000000"/>
+              <w:left w:val="single" w:sz="2" w:space="0" w:color="000000"/>
+              <w:bottom w:val="single" w:sz="2" w:space="0" w:color="000000"/>
+              <w:right w:val="single" w:sz="2" w:space="0" w:color="000000"/>
+            </w:tcBorders>
+            <w:tcMar>
+              <w:top w:w="0" w:type="dxa"/>
+              <w:left w:w="0" w:type="dxa"/>
+              <w:bottom w:w="0" w:type="dxa"/>
+              <w:right w:w="0" w:type="dxa"/>
+            </w:tcMar>
+            <w:vAlign w:val="center"/>
+          </w:tcPr>
+          <w:p>
+            <w:pPr>
+              <w:pStyle w:val="Textbody"/>
+              <w:ind w:firstLine="0"/>
+              <w:jc w:val="center"/>
+            </w:pPr>
+            <w:r>
+              <w:t>5</w:t>
+            </w:r>
+          </w:p>
+        </w:tc>
+        <w:tc>
+          <w:tcPr>
+            <w:tcW w:w="2127" w:type="dxa"/>
+            <w:tcBorders>
+              <w:top w:val="single" w:sz="2" w:space="0" w:color="000000"/>
+              <w:left w:val="single" w:sz="2" w:space="0" w:color="000000"/>
+              <w:bottom w:val="single" w:sz="2" w:space="0" w:color="000000"/>
+              <w:right w:val="single" w:sz="2" w:space="0" w:color="000000"/>
+            </w:tcBorders>
+            <w:tcMar>
+              <w:top w:w="0" w:type="dxa"/>
+              <w:left w:w="0" w:type="dxa"/>
+              <w:bottom w:w="0" w:type="dxa"/>
+              <w:right w:w="0" w:type="dxa"/>
+            </w:tcMar>
+            <w:vAlign w:val="center"/>
+          </w:tcPr>
+          <w:p>
+            <w:pPr>
+              <w:pStyle w:val="Textbody"/>
+              <w:ind w:firstLine="0"/>
+              <w:rPr>
+                <w:lang w:val="en-US"/>
+              </w:rPr>
+            </w:pPr>
             <w:proofErr w:type="spellStart"/>
             <w:r>
-              <w:t>defabc</w:t>
+              <w:t>def</w:t>
+            </w:r>
+            <w:r>
+              <w:t>a</w:t>
+            </w:r>
+            <w:r>
+              <w:t>bc</w:t>
             </w:r>
             <w:proofErr w:type="spellEnd"/>
           </w:p>
@@ -5580,7 +5678,7 @@
         </w:tc>
         <w:tc>
           <w:tcPr>
-            <w:tcW w:w="2693" w:type="dxa"/>
+            <w:tcW w:w="2268" w:type="dxa"/>
             <w:tcBorders>
               <w:top w:val="single" w:sz="2" w:space="0" w:color="000000"/>
               <w:left w:val="single" w:sz="2" w:space="0" w:color="000000"/>
@@ -5613,7 +5711,7 @@
         </w:tc>
         <w:tc>
           <w:tcPr>
-            <w:tcW w:w="3796" w:type="dxa"/>
+            <w:tcW w:w="4788" w:type="dxa"/>
             <w:tcBorders>
               <w:top w:val="single" w:sz="2" w:space="0" w:color="000000"/>
               <w:left w:val="single" w:sz="2" w:space="0" w:color="000000"/>
@@ -5636,6 +5734,15 @@
             <w:r>
               <w:t>Цикл. сдвиг.</w:t>
             </w:r>
+            <w:r>
+              <w:t xml:space="preserve"> Начиная с 3</w:t>
+            </w:r>
+            <w:r>
+              <w:t>-его</w:t>
+            </w:r>
+            <w:r>
+              <w:t xml:space="preserve"> индекса можно получить искомую строку.</w:t>
+            </w:r>
           </w:p>
         </w:tc>
       </w:tr>
@@ -5645,7 +5752,7 @@
         </w:trPr>
         <w:tc>
           <w:tcPr>
-            <w:tcW w:w="937" w:type="dxa"/>
+            <w:tcW w:w="387" w:type="dxa"/>
             <w:tcBorders>
               <w:top w:val="single" w:sz="2" w:space="0" w:color="000000"/>
               <w:left w:val="single" w:sz="2" w:space="0" w:color="000000"/>
@@ -5667,13 +5774,169 @@
               <w:jc w:val="center"/>
             </w:pPr>
             <w:r>
-              <w:t>5.</w:t>
+              <w:t>6</w:t>
             </w:r>
           </w:p>
         </w:tc>
         <w:tc>
           <w:tcPr>
-            <w:tcW w:w="2144" w:type="dxa"/>
+            <w:tcW w:w="2127" w:type="dxa"/>
+            <w:tcBorders>
+              <w:top w:val="single" w:sz="2" w:space="0" w:color="000000"/>
+              <w:left w:val="single" w:sz="2" w:space="0" w:color="000000"/>
+              <w:bottom w:val="single" w:sz="2" w:space="0" w:color="000000"/>
+              <w:right w:val="single" w:sz="2" w:space="0" w:color="000000"/>
+            </w:tcBorders>
+            <w:tcMar>
+              <w:top w:w="0" w:type="dxa"/>
+              <w:left w:w="0" w:type="dxa"/>
+              <w:bottom w:w="0" w:type="dxa"/>
+              <w:right w:w="0" w:type="dxa"/>
+            </w:tcMar>
+            <w:vAlign w:val="center"/>
+          </w:tcPr>
+          <w:p>
+            <w:pPr>
+              <w:pStyle w:val="Textbody"/>
+              <w:ind w:firstLine="0"/>
+              <w:rPr>
+                <w:lang w:val="en-US"/>
+              </w:rPr>
+            </w:pPr>
+            <w:proofErr w:type="spellStart"/>
+            <w:r>
+              <w:rPr>
+                <w:lang w:val="en-US"/>
+              </w:rPr>
+              <w:t>watchover</w:t>
+            </w:r>
+            <w:proofErr w:type="spellEnd"/>
+          </w:p>
+          <w:p>
+            <w:pPr>
+              <w:pStyle w:val="Textbody"/>
+              <w:ind w:firstLine="0"/>
+              <w:rPr>
+                <w:lang w:val="en-US"/>
+              </w:rPr>
+            </w:pPr>
+            <w:r>
+              <w:rPr>
+                <w:lang w:val="en-US"/>
+              </w:rPr>
+              <w:t>overwatch</w:t>
+            </w:r>
+          </w:p>
+        </w:tc>
+        <w:tc>
+          <w:tcPr>
+            <w:tcW w:w="2268" w:type="dxa"/>
+            <w:tcBorders>
+              <w:top w:val="single" w:sz="2" w:space="0" w:color="000000"/>
+              <w:left w:val="single" w:sz="2" w:space="0" w:color="000000"/>
+              <w:bottom w:val="single" w:sz="2" w:space="0" w:color="000000"/>
+              <w:right w:val="single" w:sz="2" w:space="0" w:color="000000"/>
+            </w:tcBorders>
+            <w:tcMar>
+              <w:top w:w="0" w:type="dxa"/>
+              <w:left w:w="0" w:type="dxa"/>
+              <w:bottom w:w="0" w:type="dxa"/>
+              <w:right w:w="0" w:type="dxa"/>
+            </w:tcMar>
+            <w:vAlign w:val="center"/>
+          </w:tcPr>
+          <w:p>
+            <w:pPr>
+              <w:pStyle w:val="Textbody"/>
+              <w:ind w:firstLine="0"/>
+              <w:rPr>
+                <w:lang w:val="en-US"/>
+              </w:rPr>
+            </w:pPr>
+            <w:r>
+              <w:rPr>
+                <w:lang w:val="en-US"/>
+              </w:rPr>
+              <w:t>5</w:t>
+            </w:r>
+          </w:p>
+        </w:tc>
+        <w:tc>
+          <w:tcPr>
+            <w:tcW w:w="4788" w:type="dxa"/>
+            <w:tcBorders>
+              <w:top w:val="single" w:sz="2" w:space="0" w:color="000000"/>
+              <w:left w:val="single" w:sz="2" w:space="0" w:color="000000"/>
+              <w:bottom w:val="single" w:sz="2" w:space="0" w:color="000000"/>
+              <w:right w:val="single" w:sz="2" w:space="0" w:color="000000"/>
+            </w:tcBorders>
+            <w:tcMar>
+              <w:top w:w="0" w:type="dxa"/>
+              <w:left w:w="0" w:type="dxa"/>
+              <w:bottom w:w="0" w:type="dxa"/>
+              <w:right w:w="0" w:type="dxa"/>
+            </w:tcMar>
+            <w:vAlign w:val="center"/>
+          </w:tcPr>
+          <w:p>
+            <w:pPr>
+              <w:pStyle w:val="Textbody"/>
+              <w:ind w:firstLine="0"/>
+            </w:pPr>
+            <w:r>
+              <w:t>Цикл. сдвиг.</w:t>
+            </w:r>
+            <w:r>
+              <w:t xml:space="preserve"> </w:t>
+            </w:r>
+            <w:r>
+              <w:t>Начиная с 5</w:t>
+            </w:r>
+            <w:r>
+              <w:t>-ого</w:t>
+            </w:r>
+            <w:r>
+              <w:t xml:space="preserve"> индекса можно получить искомую строку.</w:t>
+            </w:r>
+          </w:p>
+        </w:tc>
+      </w:tr>
+      <w:tr>
+        <w:trPr>
+          <w:trHeight w:val="748"/>
+        </w:trPr>
+        <w:tc>
+          <w:tcPr>
+            <w:tcW w:w="387" w:type="dxa"/>
+            <w:tcBorders>
+              <w:top w:val="single" w:sz="2" w:space="0" w:color="000000"/>
+              <w:left w:val="single" w:sz="2" w:space="0" w:color="000000"/>
+              <w:bottom w:val="single" w:sz="2" w:space="0" w:color="000000"/>
+              <w:right w:val="single" w:sz="2" w:space="0" w:color="000000"/>
+            </w:tcBorders>
+            <w:tcMar>
+              <w:top w:w="0" w:type="dxa"/>
+              <w:left w:w="0" w:type="dxa"/>
+              <w:bottom w:w="0" w:type="dxa"/>
+              <w:right w:w="0" w:type="dxa"/>
+            </w:tcMar>
+            <w:vAlign w:val="center"/>
+          </w:tcPr>
+          <w:p>
+            <w:pPr>
+              <w:pStyle w:val="Textbody"/>
+              <w:ind w:firstLine="0"/>
+              <w:jc w:val="center"/>
+            </w:pPr>
+            <w:r>
+              <w:lastRenderedPageBreak/>
+              <w:t>7</w:t>
+            </w:r>
+          </w:p>
+        </w:tc>
+        <w:tc>
+          <w:tcPr>
+            <w:tcW w:w="2127" w:type="dxa"/>
             <w:tcBorders>
               <w:top w:val="single" w:sz="2" w:space="0" w:color="000000"/>
               <w:left w:val="single" w:sz="2" w:space="0" w:color="000000"/>
@@ -5721,7 +5984,7 @@
         </w:tc>
         <w:tc>
           <w:tcPr>
-            <w:tcW w:w="2693" w:type="dxa"/>
+            <w:tcW w:w="2268" w:type="dxa"/>
             <w:tcBorders>
               <w:top w:val="single" w:sz="2" w:space="0" w:color="000000"/>
               <w:left w:val="single" w:sz="2" w:space="0" w:color="000000"/>
@@ -5754,7 +6017,7 @@
         </w:tc>
         <w:tc>
           <w:tcPr>
-            <w:tcW w:w="3796" w:type="dxa"/>
+            <w:tcW w:w="4788" w:type="dxa"/>
             <w:tcBorders>
               <w:top w:val="single" w:sz="2" w:space="0" w:color="000000"/>
               <w:left w:val="single" w:sz="2" w:space="0" w:color="000000"/>
@@ -5783,6 +6046,9 @@
             <w:r>
               <w:t>Нет никакого вхождения подстроки в строку</w:t>
             </w:r>
+            <w:r>
+              <w:t>.</w:t>
+            </w:r>
           </w:p>
         </w:tc>
       </w:tr>
@@ -5817,7 +6083,25 @@
           <w:rFonts w:hint="eastAsia"/>
           <w:color w:val="000000"/>
         </w:rPr>
-        <w:t>Изучен принцип работы алгоритма Кнута-Морриса-Пратта. Написаны программы, корректно решающие поставленные задачи с помощью функции вычисления максимальной длины префикса для каждого символа.</w:t>
+        <w:t>Изучен принцип работы алгоритма Кнута-Морриса-Пратта. Написаны</w:t>
+      </w:r>
+      <w:r>
+        <w:rPr>
+          <w:color w:val="000000"/>
+        </w:rPr>
+        <w:t xml:space="preserve"> функции</w:t>
+      </w:r>
+      <w:r>
+        <w:rPr>
+          <w:color w:val="000000"/>
+        </w:rPr>
+        <w:t xml:space="preserve">, </w:t>
+      </w:r>
+      <w:r>
+        <w:rPr>
+          <w:color w:val="000000"/>
+        </w:rPr>
+        <w:t>решающие задачу по нахождению строки с помощью префикс-функции и задачу по нахождению индекса циклического сдвига.</w:t>
       </w:r>
     </w:p>
     <w:p>
@@ -5861,7 +6145,6 @@
           <w:color w:val="000000"/>
           <w:sz w:val="28"/>
           <w:szCs w:val="28"/>
-          <w:lang w:val="en-US"/>
         </w:rPr>
       </w:pPr>
       <w:r>
@@ -5890,8 +6173,29 @@
           <w:szCs w:val="28"/>
           <w:lang w:val="en-US"/>
         </w:rPr>
-        <w:t>main.cpp</w:t>
-      </w:r>
+        <w:t>main</w:t>
+      </w:r>
+      <w:r>
+        <w:rPr>
+          <w:rFonts w:ascii="Times New Roman" w:hAnsi="Times New Roman" w:cs="Times New Roman"/>
+          <w:color w:val="000000"/>
+          <w:sz w:val="28"/>
+          <w:szCs w:val="28"/>
+        </w:rPr>
+        <w:t>.</w:t>
+      </w:r>
+      <w:proofErr w:type="spellStart"/>
+      <w:r>
+        <w:rPr>
+          <w:rFonts w:ascii="Times New Roman" w:hAnsi="Times New Roman" w:cs="Times New Roman"/>
+          <w:color w:val="000000"/>
+          <w:sz w:val="28"/>
+          <w:szCs w:val="28"/>
+          <w:lang w:val="en-US"/>
+        </w:rPr>
+        <w:t>cpp</w:t>
+      </w:r>
+      <w:proofErr w:type="spellEnd"/>
     </w:p>
     <w:p>
       <w:pPr>
@@ -6535,7 +6839,79 @@
           <w:szCs w:val="22"/>
           <w:lang w:val="en-US"/>
         </w:rPr>
-        <w:t xml:space="preserve"> &lt;&lt; "Задание №1 (KMP, найти все индексы)" &lt;&lt; std::</w:t>
+        <w:t xml:space="preserve"> &lt;&lt; "</w:t>
+      </w:r>
+      <w:proofErr w:type="spellStart"/>
+      <w:r>
+        <w:rPr>
+          <w:color w:val="000000"/>
+          <w:szCs w:val="22"/>
+          <w:lang w:val="en-US"/>
+        </w:rPr>
+        <w:t>Задание</w:t>
+      </w:r>
+      <w:proofErr w:type="spellEnd"/>
+      <w:r>
+        <w:rPr>
+          <w:color w:val="000000"/>
+          <w:szCs w:val="22"/>
+          <w:lang w:val="en-US"/>
+        </w:rPr>
+        <w:t xml:space="preserve"> №1 (KMP, </w:t>
+      </w:r>
+      <w:proofErr w:type="spellStart"/>
+      <w:r>
+        <w:rPr>
+          <w:color w:val="000000"/>
+          <w:szCs w:val="22"/>
+          <w:lang w:val="en-US"/>
+        </w:rPr>
+        <w:t>найти</w:t>
+      </w:r>
+      <w:proofErr w:type="spellEnd"/>
+      <w:r>
+        <w:rPr>
+          <w:color w:val="000000"/>
+          <w:szCs w:val="22"/>
+          <w:lang w:val="en-US"/>
+        </w:rPr>
+        <w:t xml:space="preserve"> </w:t>
+      </w:r>
+      <w:proofErr w:type="spellStart"/>
+      <w:r>
+        <w:rPr>
+          <w:color w:val="000000"/>
+          <w:szCs w:val="22"/>
+          <w:lang w:val="en-US"/>
+        </w:rPr>
+        <w:t>все</w:t>
+      </w:r>
+      <w:proofErr w:type="spellEnd"/>
+      <w:r>
+        <w:rPr>
+          <w:color w:val="000000"/>
+          <w:szCs w:val="22"/>
+          <w:lang w:val="en-US"/>
+        </w:rPr>
+        <w:t xml:space="preserve"> </w:t>
+      </w:r>
+      <w:proofErr w:type="spellStart"/>
+      <w:r>
+        <w:rPr>
+          <w:color w:val="000000"/>
+          <w:szCs w:val="22"/>
+          <w:lang w:val="en-US"/>
+        </w:rPr>
+        <w:t>индексы</w:t>
+      </w:r>
+      <w:proofErr w:type="spellEnd"/>
+      <w:r>
+        <w:rPr>
+          <w:color w:val="000000"/>
+          <w:szCs w:val="22"/>
+          <w:lang w:val="en-US"/>
+        </w:rPr>
+        <w:t>)" &lt;&lt; std::</w:t>
       </w:r>
       <w:proofErr w:type="spellStart"/>
       <w:r>
@@ -7730,7 +8106,7 @@
           <w:szCs w:val="22"/>
           <w:lang w:val="en-US"/>
         </w:rPr>
-        <w:t xml:space="preserve"> &lt;&lt; "Индекс сдвига строки: " &lt;&lt; </w:t>
+        <w:t xml:space="preserve"> &lt;&lt; "</w:t>
       </w:r>
       <w:proofErr w:type="spellStart"/>
       <w:r>
@@ -7739,7 +8115,7 @@
           <w:szCs w:val="22"/>
           <w:lang w:val="en-US"/>
         </w:rPr>
-        <w:t>find_cyclic_shift</w:t>
+        <w:t>Индекс</w:t>
       </w:r>
       <w:proofErr w:type="spellEnd"/>
       <w:r>
@@ -7748,6 +8124,60 @@
           <w:szCs w:val="22"/>
           <w:lang w:val="en-US"/>
         </w:rPr>
+        <w:t xml:space="preserve"> </w:t>
+      </w:r>
+      <w:proofErr w:type="spellStart"/>
+      <w:r>
+        <w:rPr>
+          <w:color w:val="000000"/>
+          <w:szCs w:val="22"/>
+          <w:lang w:val="en-US"/>
+        </w:rPr>
+        <w:t>сдвига</w:t>
+      </w:r>
+      <w:proofErr w:type="spellEnd"/>
+      <w:r>
+        <w:rPr>
+          <w:color w:val="000000"/>
+          <w:szCs w:val="22"/>
+          <w:lang w:val="en-US"/>
+        </w:rPr>
+        <w:t xml:space="preserve"> </w:t>
+      </w:r>
+      <w:proofErr w:type="spellStart"/>
+      <w:r>
+        <w:rPr>
+          <w:color w:val="000000"/>
+          <w:szCs w:val="22"/>
+          <w:lang w:val="en-US"/>
+        </w:rPr>
+        <w:t>строки</w:t>
+      </w:r>
+      <w:proofErr w:type="spellEnd"/>
+      <w:r>
+        <w:rPr>
+          <w:color w:val="000000"/>
+          <w:szCs w:val="22"/>
+          <w:lang w:val="en-US"/>
+        </w:rPr>
+        <w:t xml:space="preserve">: " &lt;&lt; </w:t>
+      </w:r>
+      <w:proofErr w:type="spellStart"/>
+      <w:r>
+        <w:rPr>
+          <w:color w:val="000000"/>
+          <w:szCs w:val="22"/>
+          <w:lang w:val="en-US"/>
+        </w:rPr>
+        <w:t>index_cyclic_shift</w:t>
+      </w:r>
+      <w:proofErr w:type="spellEnd"/>
+      <w:r>
+        <w:rPr>
+          <w:color w:val="000000"/>
+          <w:szCs w:val="22"/>
+          <w:lang w:val="en-US"/>
+        </w:rPr>
         <w:t>(a, b) &lt;&lt; std::</w:t>
       </w:r>
       <w:proofErr w:type="spellStart"/>
@@ -7766,8 +8196,36 @@
           <w:szCs w:val="22"/>
           <w:lang w:val="en-US"/>
         </w:rPr>
-        <w:t>; // Выводим результат</w:t>
-      </w:r>
+        <w:t xml:space="preserve">; // </w:t>
+      </w:r>
+      <w:proofErr w:type="spellStart"/>
+      <w:r>
+        <w:rPr>
+          <w:color w:val="000000"/>
+          <w:szCs w:val="22"/>
+          <w:lang w:val="en-US"/>
+        </w:rPr>
+        <w:t>Выводим</w:t>
+      </w:r>
+      <w:proofErr w:type="spellEnd"/>
+      <w:r>
+        <w:rPr>
+          <w:color w:val="000000"/>
+          <w:szCs w:val="22"/>
+          <w:lang w:val="en-US"/>
+        </w:rPr>
+        <w:t xml:space="preserve"> </w:t>
+      </w:r>
+      <w:proofErr w:type="spellStart"/>
+      <w:r>
+        <w:rPr>
+          <w:color w:val="000000"/>
+          <w:szCs w:val="22"/>
+          <w:lang w:val="en-US"/>
+        </w:rPr>
+        <w:t>результат</w:t>
+      </w:r>
+      <w:proofErr w:type="spellEnd"/>
     </w:p>
     <w:p>
       <w:pPr>
@@ -7805,7 +8263,7 @@
           <w:sz w:val="28"/>
           <w:szCs w:val="28"/>
         </w:rPr>
-        <w:t>Название файла</w:t>
+        <w:t>Название</w:t>
       </w:r>
       <w:r>
         <w:rPr>
@@ -7813,8 +8271,9 @@
           <w:color w:val="000000"/>
           <w:sz w:val="28"/>
           <w:szCs w:val="28"/>
-        </w:rPr>
-        <w:t xml:space="preserve">: </w:t>
+          <w:lang w:val="en-US"/>
+        </w:rPr>
+        <w:t xml:space="preserve"> </w:t>
       </w:r>
       <w:r>
         <w:rPr>
@@ -7822,9 +8281,8 @@
           <w:color w:val="000000"/>
           <w:sz w:val="28"/>
           <w:szCs w:val="28"/>
-          <w:lang w:val="en-US"/>
-        </w:rPr>
-        <w:t>kmp</w:t>
+        </w:rPr>
+        <w:t>файла</w:t>
       </w:r>
       <w:r>
         <w:rPr>
@@ -7834,7 +8292,17 @@
           <w:szCs w:val="28"/>
           <w:lang w:val="en-US"/>
         </w:rPr>
-        <w:t>.cpp</w:t>
+        <w:t xml:space="preserve">: </w:t>
+      </w:r>
+      <w:r>
+        <w:rPr>
+          <w:rFonts w:ascii="Times New Roman" w:hAnsi="Times New Roman" w:cs="Times New Roman"/>
+          <w:color w:val="000000"/>
+          <w:sz w:val="28"/>
+          <w:szCs w:val="28"/>
+          <w:lang w:val="en-US"/>
+        </w:rPr>
+        <w:t>kmp.cpp</w:t>
       </w:r>
     </w:p>
     <w:p>
@@ -7843,12 +8311,14 @@
         <w:rPr>
           <w:color w:val="000000"/>
           <w:szCs w:val="22"/>
-        </w:rPr>
-      </w:pPr>
-      <w:r>
-        <w:rPr>
-          <w:color w:val="000000"/>
-          <w:szCs w:val="22"/>
+          <w:lang w:val="en-US"/>
+        </w:rPr>
+      </w:pPr>
+      <w:r>
+        <w:rPr>
+          <w:color w:val="000000"/>
+          <w:szCs w:val="22"/>
+          <w:lang w:val="en-US"/>
         </w:rPr>
         <w:t>/**</w:t>
       </w:r>
@@ -7859,12 +8329,14 @@
         <w:rPr>
           <w:color w:val="000000"/>
           <w:szCs w:val="22"/>
-        </w:rPr>
-      </w:pPr>
-      <w:r>
-        <w:rPr>
-          <w:color w:val="000000"/>
-          <w:szCs w:val="22"/>
+          <w:lang w:val="en-US"/>
+        </w:rPr>
+      </w:pPr>
+      <w:r>
+        <w:rPr>
+          <w:color w:val="000000"/>
+          <w:szCs w:val="22"/>
+          <w:lang w:val="en-US"/>
         </w:rPr>
         <w:lastRenderedPageBreak/>
         <w:t xml:space="preserve"> * @</w:t>
@@ -7881,10 +8353,10 @@
         <w:rPr>
           <w:color w:val="000000"/>
           <w:szCs w:val="22"/>
+          <w:lang w:val="en-US"/>
         </w:rPr>
         <w:t xml:space="preserve"> </w:t>
       </w:r>
-      <w:proofErr w:type="spellStart"/>
       <w:r>
         <w:rPr>
           <w:color w:val="000000"/>
@@ -7893,15 +8365,14 @@
         </w:rPr>
         <w:t>kmp</w:t>
       </w:r>
-      <w:proofErr w:type="spellEnd"/>
-      <w:r>
-        <w:rPr>
-          <w:color w:val="000000"/>
-          <w:szCs w:val="22"/>
+      <w:r>
+        <w:rPr>
+          <w:color w:val="000000"/>
+          <w:szCs w:val="22"/>
+          <w:lang w:val="en-US"/>
         </w:rPr>
         <w:t>.</w:t>
       </w:r>
-      <w:proofErr w:type="spellStart"/>
       <w:r>
         <w:rPr>
           <w:color w:val="000000"/>
@@ -7910,7 +8381,6 @@
         </w:rPr>
         <w:t>cpp</w:t>
       </w:r>
-      <w:proofErr w:type="spellEnd"/>
     </w:p>
     <w:p>
       <w:pPr>
@@ -7924,8 +8394,16 @@
         <w:rPr>
           <w:color w:val="000000"/>
           <w:szCs w:val="22"/>
-        </w:rPr>
-        <w:t xml:space="preserve"> * @</w:t>
+          <w:lang w:val="en-US"/>
+        </w:rPr>
+        <w:t xml:space="preserve"> </w:t>
+      </w:r>
+      <w:r>
+        <w:rPr>
+          <w:color w:val="000000"/>
+          <w:szCs w:val="22"/>
+        </w:rPr>
+        <w:t>* @</w:t>
       </w:r>
       <w:r>
         <w:rPr>
@@ -8208,7 +8686,43 @@
           <w:szCs w:val="22"/>
           <w:lang w:val="en-US"/>
         </w:rPr>
-        <w:t xml:space="preserve"> &lt;&lt; "Для первого символа text[0] = '" &lt;&lt; text[0] &lt;&lt; "' pi[0] = 0" &lt;&lt; std::</w:t>
+        <w:t xml:space="preserve"> &lt;&lt; "</w:t>
+      </w:r>
+      <w:proofErr w:type="spellStart"/>
+      <w:r>
+        <w:rPr>
+          <w:color w:val="000000"/>
+          <w:szCs w:val="22"/>
+          <w:lang w:val="en-US"/>
+        </w:rPr>
+        <w:t>Для</w:t>
+      </w:r>
+      <w:proofErr w:type="spellEnd"/>
+      <w:r>
+        <w:rPr>
+          <w:color w:val="000000"/>
+          <w:szCs w:val="22"/>
+          <w:lang w:val="en-US"/>
+        </w:rPr>
+        <w:t xml:space="preserve"> </w:t>
+      </w:r>
+      <w:proofErr w:type="spellStart"/>
+      <w:r>
+        <w:rPr>
+          <w:color w:val="000000"/>
+          <w:szCs w:val="22"/>
+          <w:lang w:val="en-US"/>
+        </w:rPr>
+        <w:t>первого</w:t>
+      </w:r>
+      <w:proofErr w:type="spellEnd"/>
+      <w:r>
+        <w:rPr>
+          <w:color w:val="000000"/>
+          <w:szCs w:val="22"/>
+          <w:lang w:val="en-US"/>
+        </w:rPr>
+        <w:t xml:space="preserve"> символа text[0] = '" &lt;&lt; text[0] &lt;&lt; "' pi[0] = 0" &lt;&lt; std::</w:t>
       </w:r>
       <w:proofErr w:type="spellStart"/>
       <w:r>
@@ -8364,7 +8878,43 @@
           <w:szCs w:val="22"/>
           <w:lang w:val="en-US"/>
         </w:rPr>
-        <w:t xml:space="preserve"> &lt;&lt; "\nОбработка символа text[" &lt;&lt; </w:t>
+        <w:t xml:space="preserve"> &lt;&lt; "\</w:t>
+      </w:r>
+      <w:proofErr w:type="spellStart"/>
+      <w:r>
+        <w:rPr>
+          <w:color w:val="000000"/>
+          <w:szCs w:val="22"/>
+          <w:lang w:val="en-US"/>
+        </w:rPr>
+        <w:t>nОбработка</w:t>
+      </w:r>
+      <w:proofErr w:type="spellEnd"/>
+      <w:r>
+        <w:rPr>
+          <w:color w:val="000000"/>
+          <w:szCs w:val="22"/>
+          <w:lang w:val="en-US"/>
+        </w:rPr>
+        <w:t xml:space="preserve"> </w:t>
+      </w:r>
+      <w:proofErr w:type="spellStart"/>
+      <w:r>
+        <w:rPr>
+          <w:color w:val="000000"/>
+          <w:szCs w:val="22"/>
+          <w:lang w:val="en-US"/>
+        </w:rPr>
+        <w:t>символа</w:t>
+      </w:r>
+      <w:proofErr w:type="spellEnd"/>
+      <w:r>
+        <w:rPr>
+          <w:color w:val="000000"/>
+          <w:szCs w:val="22"/>
+          <w:lang w:val="en-US"/>
+        </w:rPr>
+        <w:t xml:space="preserve"> text[" &lt;&lt; </w:t>
       </w:r>
       <w:proofErr w:type="spellStart"/>
       <w:r>
@@ -8510,7 +9060,25 @@
           <w:szCs w:val="22"/>
           <w:lang w:val="en-US"/>
         </w:rPr>
-        <w:t xml:space="preserve"> &lt;&lt; "\tИзначально j = pi[" &lt;&lt; (</w:t>
+        <w:t xml:space="preserve"> &lt;&lt; "\</w:t>
+      </w:r>
+      <w:proofErr w:type="spellStart"/>
+      <w:r>
+        <w:rPr>
+          <w:color w:val="000000"/>
+          <w:szCs w:val="22"/>
+          <w:lang w:val="en-US"/>
+        </w:rPr>
+        <w:t>tИзначально</w:t>
+      </w:r>
+      <w:proofErr w:type="spellEnd"/>
+      <w:r>
+        <w:rPr>
+          <w:color w:val="000000"/>
+          <w:szCs w:val="22"/>
+          <w:lang w:val="en-US"/>
+        </w:rPr>
+        <w:t xml:space="preserve"> j = pi[" &lt;&lt; (</w:t>
       </w:r>
       <w:proofErr w:type="spellStart"/>
       <w:r>
@@ -8902,7 +9470,7 @@
           <w:szCs w:val="22"/>
           <w:lang w:val="en-US"/>
         </w:rPr>
-        <w:t xml:space="preserve"> &lt;&lt; "\tСовпадение: text[" &lt;&lt; </w:t>
+        <w:t xml:space="preserve"> &lt;&lt; "\</w:t>
       </w:r>
       <w:proofErr w:type="spellStart"/>
       <w:r>
@@ -8911,6 +9479,24 @@
           <w:szCs w:val="22"/>
           <w:lang w:val="en-US"/>
         </w:rPr>
+        <w:t>tСовпадение</w:t>
+      </w:r>
+      <w:proofErr w:type="spellEnd"/>
+      <w:r>
+        <w:rPr>
+          <w:color w:val="000000"/>
+          <w:szCs w:val="22"/>
+          <w:lang w:val="en-US"/>
+        </w:rPr>
+        <w:t xml:space="preserve">: text[" &lt;&lt; </w:t>
+      </w:r>
+      <w:proofErr w:type="spellStart"/>
+      <w:r>
+        <w:rPr>
+          <w:color w:val="000000"/>
+          <w:szCs w:val="22"/>
+          <w:lang w:val="en-US"/>
+        </w:rPr>
         <w:t>i</w:t>
       </w:r>
       <w:proofErr w:type="spellEnd"/>
@@ -8938,7 +9524,25 @@
           <w:szCs w:val="22"/>
           <w:lang w:val="en-US"/>
         </w:rPr>
-        <w:t>] &lt;&lt; "), увеличиваем j до "</w:t>
+        <w:t xml:space="preserve">] &lt;&lt; "), </w:t>
+      </w:r>
+      <w:proofErr w:type="spellStart"/>
+      <w:r>
+        <w:rPr>
+          <w:color w:val="000000"/>
+          <w:szCs w:val="22"/>
+          <w:lang w:val="en-US"/>
+        </w:rPr>
+        <w:t>увеличиваем</w:t>
+      </w:r>
+      <w:proofErr w:type="spellEnd"/>
+      <w:r>
+        <w:rPr>
+          <w:color w:val="000000"/>
+          <w:szCs w:val="22"/>
+          <w:lang w:val="en-US"/>
+        </w:rPr>
+        <w:t xml:space="preserve"> j до "</w:t>
       </w:r>
     </w:p>
     <w:p>
@@ -9066,7 +9670,61 @@
           <w:szCs w:val="22"/>
           <w:lang w:val="en-US"/>
         </w:rPr>
-        <w:t xml:space="preserve"> &lt;&lt; "\tСовпадений нет, j остается 0" &lt;&lt; std::</w:t>
+        <w:t xml:space="preserve"> &lt;&lt; "\</w:t>
+      </w:r>
+      <w:proofErr w:type="spellStart"/>
+      <w:r>
+        <w:rPr>
+          <w:color w:val="000000"/>
+          <w:szCs w:val="22"/>
+          <w:lang w:val="en-US"/>
+        </w:rPr>
+        <w:t>tСовпадений</w:t>
+      </w:r>
+      <w:proofErr w:type="spellEnd"/>
+      <w:r>
+        <w:rPr>
+          <w:color w:val="000000"/>
+          <w:szCs w:val="22"/>
+          <w:lang w:val="en-US"/>
+        </w:rPr>
+        <w:t xml:space="preserve"> </w:t>
+      </w:r>
+      <w:proofErr w:type="spellStart"/>
+      <w:r>
+        <w:rPr>
+          <w:color w:val="000000"/>
+          <w:szCs w:val="22"/>
+          <w:lang w:val="en-US"/>
+        </w:rPr>
+        <w:t>нет</w:t>
+      </w:r>
+      <w:proofErr w:type="spellEnd"/>
+      <w:r>
+        <w:rPr>
+          <w:color w:val="000000"/>
+          <w:szCs w:val="22"/>
+          <w:lang w:val="en-US"/>
+        </w:rPr>
+        <w:t xml:space="preserve">, j </w:t>
+      </w:r>
+      <w:proofErr w:type="spellStart"/>
+      <w:r>
+        <w:rPr>
+          <w:color w:val="000000"/>
+          <w:szCs w:val="22"/>
+          <w:lang w:val="en-US"/>
+        </w:rPr>
+        <w:t>остается</w:t>
+      </w:r>
+      <w:proofErr w:type="spellEnd"/>
+      <w:r>
+        <w:rPr>
+          <w:color w:val="000000"/>
+          <w:szCs w:val="22"/>
+          <w:lang w:val="en-US"/>
+        </w:rPr>
+        <w:t xml:space="preserve"> 0" &lt;&lt; std::</w:t>
       </w:r>
       <w:proofErr w:type="spellStart"/>
       <w:r>
@@ -9186,7 +9844,25 @@
           <w:szCs w:val="22"/>
           <w:lang w:val="en-US"/>
         </w:rPr>
-        <w:t xml:space="preserve"> &lt;&lt; "\tУстановлен pi[" &lt;&lt; </w:t>
+        <w:t xml:space="preserve"> &lt;&lt; "\</w:t>
+      </w:r>
+      <w:proofErr w:type="spellStart"/>
+      <w:r>
+        <w:rPr>
+          <w:color w:val="000000"/>
+          <w:szCs w:val="22"/>
+          <w:lang w:val="en-US"/>
+        </w:rPr>
+        <w:t>tУстановлен</w:t>
+      </w:r>
+      <w:proofErr w:type="spellEnd"/>
+      <w:r>
+        <w:rPr>
+          <w:color w:val="000000"/>
+          <w:szCs w:val="22"/>
+          <w:lang w:val="en-US"/>
+        </w:rPr>
+        <w:t xml:space="preserve"> pi[" &lt;&lt; </w:t>
       </w:r>
       <w:proofErr w:type="spellStart"/>
       <w:r>
@@ -9903,7 +10579,61 @@
           <w:szCs w:val="22"/>
           <w:lang w:val="en-US"/>
         </w:rPr>
-        <w:t xml:space="preserve"> &lt;&lt; "Запуск KMP для поиска \"" &lt;&lt; </w:t>
+        <w:t xml:space="preserve"> &lt;&lt; "</w:t>
+      </w:r>
+      <w:proofErr w:type="spellStart"/>
+      <w:r>
+        <w:rPr>
+          <w:color w:val="000000"/>
+          <w:szCs w:val="22"/>
+          <w:lang w:val="en-US"/>
+        </w:rPr>
+        <w:t>Запуск</w:t>
+      </w:r>
+      <w:proofErr w:type="spellEnd"/>
+      <w:r>
+        <w:rPr>
+          <w:color w:val="000000"/>
+          <w:szCs w:val="22"/>
+          <w:lang w:val="en-US"/>
+        </w:rPr>
+        <w:t xml:space="preserve"> KMP </w:t>
+      </w:r>
+      <w:proofErr w:type="spellStart"/>
+      <w:r>
+        <w:rPr>
+          <w:color w:val="000000"/>
+          <w:szCs w:val="22"/>
+          <w:lang w:val="en-US"/>
+        </w:rPr>
+        <w:t>для</w:t>
+      </w:r>
+      <w:proofErr w:type="spellEnd"/>
+      <w:r>
+        <w:rPr>
+          <w:color w:val="000000"/>
+          <w:szCs w:val="22"/>
+          <w:lang w:val="en-US"/>
+        </w:rPr>
+        <w:t xml:space="preserve"> </w:t>
+      </w:r>
+      <w:proofErr w:type="spellStart"/>
+      <w:r>
+        <w:rPr>
+          <w:color w:val="000000"/>
+          <w:szCs w:val="22"/>
+          <w:lang w:val="en-US"/>
+        </w:rPr>
+        <w:t>поиска</w:t>
+      </w:r>
+      <w:proofErr w:type="spellEnd"/>
+      <w:r>
+        <w:rPr>
+          <w:color w:val="000000"/>
+          <w:szCs w:val="22"/>
+          <w:lang w:val="en-US"/>
+        </w:rPr>
+        <w:t xml:space="preserve"> \"" &lt;&lt; </w:t>
       </w:r>
       <w:proofErr w:type="spellStart"/>
       <w:r>
@@ -10396,7 +11126,61 @@
           <w:szCs w:val="22"/>
           <w:lang w:val="en-US"/>
         </w:rPr>
-        <w:t xml:space="preserve"> &lt;&lt; "\nТекущий символ текста: text[" &lt;&lt; </w:t>
+        <w:t xml:space="preserve"> &lt;&lt; "\</w:t>
+      </w:r>
+      <w:proofErr w:type="spellStart"/>
+      <w:r>
+        <w:rPr>
+          <w:color w:val="000000"/>
+          <w:szCs w:val="22"/>
+          <w:lang w:val="en-US"/>
+        </w:rPr>
+        <w:t>nТекущий</w:t>
+      </w:r>
+      <w:proofErr w:type="spellEnd"/>
+      <w:r>
+        <w:rPr>
+          <w:color w:val="000000"/>
+          <w:szCs w:val="22"/>
+          <w:lang w:val="en-US"/>
+        </w:rPr>
+        <w:t xml:space="preserve"> </w:t>
+      </w:r>
+      <w:proofErr w:type="spellStart"/>
+      <w:r>
+        <w:rPr>
+          <w:color w:val="000000"/>
+          <w:szCs w:val="22"/>
+          <w:lang w:val="en-US"/>
+        </w:rPr>
+        <w:t>символ</w:t>
+      </w:r>
+      <w:proofErr w:type="spellEnd"/>
+      <w:r>
+        <w:rPr>
+          <w:color w:val="000000"/>
+          <w:szCs w:val="22"/>
+          <w:lang w:val="en-US"/>
+        </w:rPr>
+        <w:t xml:space="preserve"> </w:t>
+      </w:r>
+      <w:proofErr w:type="spellStart"/>
+      <w:r>
+        <w:rPr>
+          <w:color w:val="000000"/>
+          <w:szCs w:val="22"/>
+          <w:lang w:val="en-US"/>
+        </w:rPr>
+        <w:t>текста</w:t>
+      </w:r>
+      <w:proofErr w:type="spellEnd"/>
+      <w:r>
+        <w:rPr>
+          <w:color w:val="000000"/>
+          <w:szCs w:val="22"/>
+          <w:lang w:val="en-US"/>
+        </w:rPr>
+        <w:t xml:space="preserve">: text[" &lt;&lt; </w:t>
       </w:r>
       <w:proofErr w:type="spellStart"/>
       <w:r>
@@ -10560,7 +11344,25 @@
           <w:szCs w:val="22"/>
           <w:lang w:val="en-US"/>
         </w:rPr>
-        <w:t xml:space="preserve"> &lt;&lt; "\tНесовпадение: text[" &lt;&lt; </w:t>
+        <w:t xml:space="preserve"> &lt;&lt; "\</w:t>
+      </w:r>
+      <w:proofErr w:type="spellStart"/>
+      <w:r>
+        <w:rPr>
+          <w:color w:val="000000"/>
+          <w:szCs w:val="22"/>
+          <w:lang w:val="en-US"/>
+        </w:rPr>
+        <w:t>tНесовпадение</w:t>
+      </w:r>
+      <w:proofErr w:type="spellEnd"/>
+      <w:r>
+        <w:rPr>
+          <w:color w:val="000000"/>
+          <w:szCs w:val="22"/>
+          <w:lang w:val="en-US"/>
+        </w:rPr>
+        <w:t xml:space="preserve">: text[" &lt;&lt; </w:t>
       </w:r>
       <w:proofErr w:type="spellStart"/>
       <w:r>
@@ -10840,7 +11642,7 @@
           <w:szCs w:val="22"/>
           <w:lang w:val="en-US"/>
         </w:rPr>
-        <w:t xml:space="preserve"> &lt;&lt; "\tСовпадение: text[" &lt;&lt; </w:t>
+        <w:t xml:space="preserve"> &lt;&lt; "\</w:t>
       </w:r>
       <w:proofErr w:type="spellStart"/>
       <w:r>
@@ -10849,6 +11651,24 @@
           <w:szCs w:val="22"/>
           <w:lang w:val="en-US"/>
         </w:rPr>
+        <w:t>tСовпадение</w:t>
+      </w:r>
+      <w:proofErr w:type="spellEnd"/>
+      <w:r>
+        <w:rPr>
+          <w:color w:val="000000"/>
+          <w:szCs w:val="22"/>
+          <w:lang w:val="en-US"/>
+        </w:rPr>
+        <w:t xml:space="preserve">: text[" &lt;&lt; </w:t>
+      </w:r>
+      <w:proofErr w:type="spellStart"/>
+      <w:r>
+        <w:rPr>
+          <w:color w:val="000000"/>
+          <w:szCs w:val="22"/>
+          <w:lang w:val="en-US"/>
+        </w:rPr>
         <w:t>i</w:t>
       </w:r>
       <w:proofErr w:type="spellEnd"/>
@@ -10912,7 +11732,25 @@
           <w:szCs w:val="22"/>
           <w:lang w:val="en-US"/>
         </w:rPr>
-        <w:t xml:space="preserve">] &lt;&lt; "), увеличиваем j до " &lt;&lt; (j + 1) &lt;&lt; </w:t>
+        <w:t xml:space="preserve">] &lt;&lt; "), </w:t>
+      </w:r>
+      <w:proofErr w:type="spellStart"/>
+      <w:r>
+        <w:rPr>
+          <w:color w:val="000000"/>
+          <w:szCs w:val="22"/>
+          <w:lang w:val="en-US"/>
+        </w:rPr>
+        <w:t>увеличиваем</w:t>
+      </w:r>
+      <w:proofErr w:type="spellEnd"/>
+      <w:r>
+        <w:rPr>
+          <w:color w:val="000000"/>
+          <w:szCs w:val="22"/>
+          <w:lang w:val="en-US"/>
+        </w:rPr>
+        <w:t xml:space="preserve"> j до " &lt;&lt; (j + 1) &lt;&lt; </w:t>
       </w:r>
       <w:proofErr w:type="gramStart"/>
       <w:r>
@@ -11022,7 +11860,43 @@
           <w:szCs w:val="22"/>
           <w:lang w:val="en-US"/>
         </w:rPr>
-        <w:t xml:space="preserve"> &lt;&lt; "\tСовпадений нет, j остается " &lt;&lt; j &lt;&lt; std::</w:t>
+        <w:t xml:space="preserve"> &lt;&lt; "\</w:t>
+      </w:r>
+      <w:proofErr w:type="spellStart"/>
+      <w:r>
+        <w:rPr>
+          <w:color w:val="000000"/>
+          <w:szCs w:val="22"/>
+          <w:lang w:val="en-US"/>
+        </w:rPr>
+        <w:t>tСовпадений</w:t>
+      </w:r>
+      <w:proofErr w:type="spellEnd"/>
+      <w:r>
+        <w:rPr>
+          <w:color w:val="000000"/>
+          <w:szCs w:val="22"/>
+          <w:lang w:val="en-US"/>
+        </w:rPr>
+        <w:t xml:space="preserve"> </w:t>
+      </w:r>
+      <w:proofErr w:type="spellStart"/>
+      <w:r>
+        <w:rPr>
+          <w:color w:val="000000"/>
+          <w:szCs w:val="22"/>
+          <w:lang w:val="en-US"/>
+        </w:rPr>
+        <w:t>нет</w:t>
+      </w:r>
+      <w:proofErr w:type="spellEnd"/>
+      <w:r>
+        <w:rPr>
+          <w:color w:val="000000"/>
+          <w:szCs w:val="22"/>
+          <w:lang w:val="en-US"/>
+        </w:rPr>
+        <w:t>, j остается " &lt;&lt; j &lt;&lt; std::</w:t>
       </w:r>
       <w:proofErr w:type="spellStart"/>
       <w:r>
@@ -11379,7 +12253,7 @@
           <w:szCs w:val="22"/>
           <w:lang w:val="en-US"/>
         </w:rPr>
-        <w:t xml:space="preserve"> &lt;&lt; "\tСброс j = pi[" &lt;&lt; (</w:t>
+        <w:t xml:space="preserve"> &lt;&lt; "\</w:t>
       </w:r>
       <w:proofErr w:type="spellStart"/>
       <w:r>
@@ -11388,6 +12262,24 @@
           <w:szCs w:val="22"/>
           <w:lang w:val="en-US"/>
         </w:rPr>
+        <w:t>tСброс</w:t>
+      </w:r>
+      <w:proofErr w:type="spellEnd"/>
+      <w:r>
+        <w:rPr>
+          <w:color w:val="000000"/>
+          <w:szCs w:val="22"/>
+          <w:lang w:val="en-US"/>
+        </w:rPr>
+        <w:t xml:space="preserve"> j = pi[" &lt;&lt; (</w:t>
+      </w:r>
+      <w:proofErr w:type="spellStart"/>
+      <w:r>
+        <w:rPr>
+          <w:color w:val="000000"/>
+          <w:szCs w:val="22"/>
+          <w:lang w:val="en-US"/>
+        </w:rPr>
         <w:t>sub_text.size</w:t>
       </w:r>
       <w:proofErr w:type="spellEnd"/>
@@ -11542,7 +12434,7 @@
           <w:szCs w:val="22"/>
           <w:lang w:val="en-US"/>
         </w:rPr>
-        <w:t>find_cyclic_</w:t>
+        <w:t>index_cyclic_</w:t>
       </w:r>
       <w:proofErr w:type="gramStart"/>
       <w:r>
@@ -11633,7 +12525,43 @@
           <w:szCs w:val="22"/>
           <w:lang w:val="en-US"/>
         </w:rPr>
-        <w:t xml:space="preserve"> &lt;&lt; "Поиск циклического сдвига между \"" &lt;&lt; text &lt;&lt; "\" и \"" &lt;&lt; </w:t>
+        <w:t xml:space="preserve"> &lt;&lt; "</w:t>
+      </w:r>
+      <w:proofErr w:type="spellStart"/>
+      <w:r>
+        <w:rPr>
+          <w:color w:val="000000"/>
+          <w:szCs w:val="22"/>
+          <w:lang w:val="en-US"/>
+        </w:rPr>
+        <w:t>Поиск</w:t>
+      </w:r>
+      <w:proofErr w:type="spellEnd"/>
+      <w:r>
+        <w:rPr>
+          <w:color w:val="000000"/>
+          <w:szCs w:val="22"/>
+          <w:lang w:val="en-US"/>
+        </w:rPr>
+        <w:t xml:space="preserve"> </w:t>
+      </w:r>
+      <w:proofErr w:type="spellStart"/>
+      <w:r>
+        <w:rPr>
+          <w:color w:val="000000"/>
+          <w:szCs w:val="22"/>
+          <w:lang w:val="en-US"/>
+        </w:rPr>
+        <w:t>циклического</w:t>
+      </w:r>
+      <w:proofErr w:type="spellEnd"/>
+      <w:r>
+        <w:rPr>
+          <w:color w:val="000000"/>
+          <w:szCs w:val="22"/>
+          <w:lang w:val="en-US"/>
+        </w:rPr>
+        <w:t xml:space="preserve"> сдвига между \"" &lt;&lt; text &lt;&lt; "\" и \"" &lt;&lt; </w:t>
       </w:r>
       <w:proofErr w:type="spellStart"/>
       <w:r>
@@ -11771,7 +12699,7 @@
           <w:szCs w:val="22"/>
           <w:lang w:val="en-US"/>
         </w:rPr>
-        <w:t xml:space="preserve"> &lt;&lt; "Ошибка: длины строк отличаются (" &lt;&lt; </w:t>
+        <w:t xml:space="preserve"> &lt;&lt; "</w:t>
       </w:r>
       <w:proofErr w:type="spellStart"/>
       <w:r>
@@ -11780,6 +12708,78 @@
           <w:szCs w:val="22"/>
           <w:lang w:val="en-US"/>
         </w:rPr>
+        <w:t>Ошибка</w:t>
+      </w:r>
+      <w:proofErr w:type="spellEnd"/>
+      <w:r>
+        <w:rPr>
+          <w:color w:val="000000"/>
+          <w:szCs w:val="22"/>
+          <w:lang w:val="en-US"/>
+        </w:rPr>
+        <w:t xml:space="preserve">: </w:t>
+      </w:r>
+      <w:proofErr w:type="spellStart"/>
+      <w:r>
+        <w:rPr>
+          <w:color w:val="000000"/>
+          <w:szCs w:val="22"/>
+          <w:lang w:val="en-US"/>
+        </w:rPr>
+        <w:t>длины</w:t>
+      </w:r>
+      <w:proofErr w:type="spellEnd"/>
+      <w:r>
+        <w:rPr>
+          <w:color w:val="000000"/>
+          <w:szCs w:val="22"/>
+          <w:lang w:val="en-US"/>
+        </w:rPr>
+        <w:t xml:space="preserve"> </w:t>
+      </w:r>
+      <w:proofErr w:type="spellStart"/>
+      <w:r>
+        <w:rPr>
+          <w:color w:val="000000"/>
+          <w:szCs w:val="22"/>
+          <w:lang w:val="en-US"/>
+        </w:rPr>
+        <w:t>строк</w:t>
+      </w:r>
+      <w:proofErr w:type="spellEnd"/>
+      <w:r>
+        <w:rPr>
+          <w:color w:val="000000"/>
+          <w:szCs w:val="22"/>
+          <w:lang w:val="en-US"/>
+        </w:rPr>
+        <w:t xml:space="preserve"> </w:t>
+      </w:r>
+      <w:proofErr w:type="spellStart"/>
+      <w:r>
+        <w:rPr>
+          <w:color w:val="000000"/>
+          <w:szCs w:val="22"/>
+          <w:lang w:val="en-US"/>
+        </w:rPr>
+        <w:t>отличаются</w:t>
+      </w:r>
+      <w:proofErr w:type="spellEnd"/>
+      <w:r>
+        <w:rPr>
+          <w:color w:val="000000"/>
+          <w:szCs w:val="22"/>
+          <w:lang w:val="en-US"/>
+        </w:rPr>
+        <w:t xml:space="preserve"> (" &lt;&lt; </w:t>
+      </w:r>
+      <w:proofErr w:type="spellStart"/>
+      <w:r>
+        <w:rPr>
+          <w:color w:val="000000"/>
+          <w:szCs w:val="22"/>
+          <w:lang w:val="en-US"/>
+        </w:rPr>
         <w:t>text.size</w:t>
       </w:r>
       <w:proofErr w:type="spellEnd"/>
@@ -11888,7 +12888,6 @@
         <w:rPr>
           <w:color w:val="000000"/>
           <w:szCs w:val="22"/>
-          <w:lang w:val="en-US"/>
         </w:rPr>
       </w:pPr>
       <w:r>
@@ -11906,7 +12905,14 @@
           <w:szCs w:val="22"/>
           <w:lang w:val="en-US"/>
         </w:rPr>
-        <w:t>std::</w:t>
+        <w:t>std</w:t>
+      </w:r>
+      <w:r>
+        <w:rPr>
+          <w:color w:val="000000"/>
+          <w:szCs w:val="22"/>
+        </w:rPr>
+        <w:t>::</w:t>
       </w:r>
       <w:proofErr w:type="spellStart"/>
       <w:proofErr w:type="gramEnd"/>
@@ -11923,9 +12929,38 @@
         <w:rPr>
           <w:color w:val="000000"/>
           <w:szCs w:val="22"/>
-          <w:lang w:val="en-US"/>
-        </w:rPr>
-        <w:t xml:space="preserve"> &lt;&lt; "\nЭтап 1: Вычисление префикс-функции для подстроки" &lt;&lt; std::</w:t>
+        </w:rPr>
+        <w:t xml:space="preserve"> &lt;&lt; "\</w:t>
+      </w:r>
+      <w:r>
+        <w:rPr>
+          <w:color w:val="000000"/>
+          <w:szCs w:val="22"/>
+          <w:lang w:val="en-US"/>
+        </w:rPr>
+        <w:t>n</w:t>
+      </w:r>
+      <w:r>
+        <w:rPr>
+          <w:color w:val="000000"/>
+          <w:szCs w:val="22"/>
+        </w:rPr>
+        <w:t xml:space="preserve">Этап 1: Вычисление префикс-функции для подстроки" &lt;&lt; </w:t>
+      </w:r>
+      <w:r>
+        <w:rPr>
+          <w:color w:val="000000"/>
+          <w:szCs w:val="22"/>
+          <w:lang w:val="en-US"/>
+        </w:rPr>
+        <w:t>std</w:t>
+      </w:r>
+      <w:r>
+        <w:rPr>
+          <w:color w:val="000000"/>
+          <w:szCs w:val="22"/>
+        </w:rPr>
+        <w:t>::</w:t>
       </w:r>
       <w:proofErr w:type="spellStart"/>
       <w:r>
@@ -11941,7 +12976,6 @@
         <w:rPr>
           <w:color w:val="000000"/>
           <w:szCs w:val="22"/>
-          <w:lang w:val="en-US"/>
         </w:rPr>
         <w:t>;</w:t>
       </w:r>
@@ -11959,9 +12993,16 @@
         <w:rPr>
           <w:color w:val="000000"/>
           <w:szCs w:val="22"/>
-          <w:lang w:val="en-US"/>
-        </w:rPr>
-        <w:t xml:space="preserve">    const </w:t>
+        </w:rPr>
+        <w:t xml:space="preserve">    </w:t>
+      </w:r>
+      <w:r>
+        <w:rPr>
+          <w:color w:val="000000"/>
+          <w:szCs w:val="22"/>
+          <w:lang w:val="en-US"/>
+        </w:rPr>
+        <w:t xml:space="preserve">const </w:t>
       </w:r>
       <w:proofErr w:type="gramStart"/>
       <w:r>
@@ -12071,7 +13112,79 @@
           <w:szCs w:val="22"/>
           <w:lang w:val="en-US"/>
         </w:rPr>
-        <w:t xml:space="preserve"> &lt;&lt; "Этап 2: Поиск циклического сдвига" &lt;&lt; std::</w:t>
+        <w:t xml:space="preserve"> &lt;&lt; "</w:t>
+      </w:r>
+      <w:proofErr w:type="spellStart"/>
+      <w:r>
+        <w:rPr>
+          <w:color w:val="000000"/>
+          <w:szCs w:val="22"/>
+          <w:lang w:val="en-US"/>
+        </w:rPr>
+        <w:t>Этап</w:t>
+      </w:r>
+      <w:proofErr w:type="spellEnd"/>
+      <w:r>
+        <w:rPr>
+          <w:color w:val="000000"/>
+          <w:szCs w:val="22"/>
+          <w:lang w:val="en-US"/>
+        </w:rPr>
+        <w:t xml:space="preserve"> 2: </w:t>
+      </w:r>
+      <w:proofErr w:type="spellStart"/>
+      <w:r>
+        <w:rPr>
+          <w:color w:val="000000"/>
+          <w:szCs w:val="22"/>
+          <w:lang w:val="en-US"/>
+        </w:rPr>
+        <w:t>Поиск</w:t>
+      </w:r>
+      <w:proofErr w:type="spellEnd"/>
+      <w:r>
+        <w:rPr>
+          <w:color w:val="000000"/>
+          <w:szCs w:val="22"/>
+          <w:lang w:val="en-US"/>
+        </w:rPr>
+        <w:t xml:space="preserve"> </w:t>
+      </w:r>
+      <w:proofErr w:type="spellStart"/>
+      <w:r>
+        <w:rPr>
+          <w:color w:val="000000"/>
+          <w:szCs w:val="22"/>
+          <w:lang w:val="en-US"/>
+        </w:rPr>
+        <w:t>циклического</w:t>
+      </w:r>
+      <w:proofErr w:type="spellEnd"/>
+      <w:r>
+        <w:rPr>
+          <w:color w:val="000000"/>
+          <w:szCs w:val="22"/>
+          <w:lang w:val="en-US"/>
+        </w:rPr>
+        <w:t xml:space="preserve"> </w:t>
+      </w:r>
+      <w:proofErr w:type="spellStart"/>
+      <w:r>
+        <w:rPr>
+          <w:color w:val="000000"/>
+          <w:szCs w:val="22"/>
+          <w:lang w:val="en-US"/>
+        </w:rPr>
+        <w:t>сдвига</w:t>
+      </w:r>
+      <w:proofErr w:type="spellEnd"/>
+      <w:r>
+        <w:rPr>
+          <w:color w:val="000000"/>
+          <w:szCs w:val="22"/>
+          <w:lang w:val="en-US"/>
+        </w:rPr>
+        <w:t>" &lt;&lt; std::</w:t>
       </w:r>
       <w:proofErr w:type="spellStart"/>
       <w:r>
@@ -12301,7 +13414,25 @@
           <w:szCs w:val="22"/>
           <w:lang w:val="en-US"/>
         </w:rPr>
-        <w:t xml:space="preserve"> &lt;&lt; "\nШаг " &lt;&lt; </w:t>
+        <w:t xml:space="preserve"> &lt;&lt; "\</w:t>
+      </w:r>
+      <w:proofErr w:type="spellStart"/>
+      <w:r>
+        <w:rPr>
+          <w:color w:val="000000"/>
+          <w:szCs w:val="22"/>
+          <w:lang w:val="en-US"/>
+        </w:rPr>
+        <w:t>nШаг</w:t>
+      </w:r>
+      <w:proofErr w:type="spellEnd"/>
+      <w:r>
+        <w:rPr>
+          <w:color w:val="000000"/>
+          <w:szCs w:val="22"/>
+          <w:lang w:val="en-US"/>
+        </w:rPr>
+        <w:t xml:space="preserve"> " &lt;&lt; </w:t>
       </w:r>
       <w:proofErr w:type="spellStart"/>
       <w:r>
@@ -12556,7 +13687,25 @@
           <w:szCs w:val="22"/>
           <w:lang w:val="en-US"/>
         </w:rPr>
-        <w:t xml:space="preserve"> &lt;&lt; "\tНесовпадение: text[" &lt;&lt; </w:t>
+        <w:t xml:space="preserve"> &lt;&lt; "\</w:t>
+      </w:r>
+      <w:proofErr w:type="spellStart"/>
+      <w:r>
+        <w:rPr>
+          <w:color w:val="000000"/>
+          <w:szCs w:val="22"/>
+          <w:lang w:val="en-US"/>
+        </w:rPr>
+        <w:t>tНесовпадение</w:t>
+      </w:r>
+      <w:proofErr w:type="spellEnd"/>
+      <w:r>
+        <w:rPr>
+          <w:color w:val="000000"/>
+          <w:szCs w:val="22"/>
+          <w:lang w:val="en-US"/>
+        </w:rPr>
+        <w:t xml:space="preserve">: text[" &lt;&lt; </w:t>
       </w:r>
       <w:proofErr w:type="spellStart"/>
       <w:r>
@@ -12836,7 +13985,7 @@
           <w:szCs w:val="22"/>
           <w:lang w:val="en-US"/>
         </w:rPr>
-        <w:t xml:space="preserve"> &lt;&lt; "\tСовпадение: text[" &lt;&lt; </w:t>
+        <w:t xml:space="preserve"> &lt;&lt; "\</w:t>
       </w:r>
       <w:proofErr w:type="spellStart"/>
       <w:r>
@@ -12845,6 +13994,24 @@
           <w:szCs w:val="22"/>
           <w:lang w:val="en-US"/>
         </w:rPr>
+        <w:t>tСовпадение</w:t>
+      </w:r>
+      <w:proofErr w:type="spellEnd"/>
+      <w:r>
+        <w:rPr>
+          <w:color w:val="000000"/>
+          <w:szCs w:val="22"/>
+          <w:lang w:val="en-US"/>
+        </w:rPr>
+        <w:t xml:space="preserve">: text[" &lt;&lt; </w:t>
+      </w:r>
+      <w:proofErr w:type="spellStart"/>
+      <w:r>
+        <w:rPr>
+          <w:color w:val="000000"/>
+          <w:szCs w:val="22"/>
+          <w:lang w:val="en-US"/>
+        </w:rPr>
         <w:t>mod_idx</w:t>
       </w:r>
       <w:proofErr w:type="spellEnd"/>
@@ -12908,7 +14075,25 @@
           <w:szCs w:val="22"/>
           <w:lang w:val="en-US"/>
         </w:rPr>
-        <w:t xml:space="preserve">] &lt;&lt; "), увеличиваем j до " &lt;&lt; (j + 1) &lt;&lt; </w:t>
+        <w:t xml:space="preserve">] &lt;&lt; "), </w:t>
+      </w:r>
+      <w:proofErr w:type="spellStart"/>
+      <w:r>
+        <w:rPr>
+          <w:color w:val="000000"/>
+          <w:szCs w:val="22"/>
+          <w:lang w:val="en-US"/>
+        </w:rPr>
+        <w:t>увеличиваем</w:t>
+      </w:r>
+      <w:proofErr w:type="spellEnd"/>
+      <w:r>
+        <w:rPr>
+          <w:color w:val="000000"/>
+          <w:szCs w:val="22"/>
+          <w:lang w:val="en-US"/>
+        </w:rPr>
+        <w:t xml:space="preserve"> j до " &lt;&lt; (j + 1) &lt;&lt; </w:t>
       </w:r>
       <w:proofErr w:type="gramStart"/>
       <w:r>
@@ -13018,7 +14203,43 @@
           <w:szCs w:val="22"/>
           <w:lang w:val="en-US"/>
         </w:rPr>
-        <w:t xml:space="preserve"> &lt;&lt; "\tСовпадений нет, j остается " &lt;&lt; j &lt;&lt; std::</w:t>
+        <w:t xml:space="preserve"> &lt;&lt; "\</w:t>
+      </w:r>
+      <w:proofErr w:type="spellStart"/>
+      <w:r>
+        <w:rPr>
+          <w:color w:val="000000"/>
+          <w:szCs w:val="22"/>
+          <w:lang w:val="en-US"/>
+        </w:rPr>
+        <w:t>tСовпадений</w:t>
+      </w:r>
+      <w:proofErr w:type="spellEnd"/>
+      <w:r>
+        <w:rPr>
+          <w:color w:val="000000"/>
+          <w:szCs w:val="22"/>
+          <w:lang w:val="en-US"/>
+        </w:rPr>
+        <w:t xml:space="preserve"> </w:t>
+      </w:r>
+      <w:proofErr w:type="spellStart"/>
+      <w:r>
+        <w:rPr>
+          <w:color w:val="000000"/>
+          <w:szCs w:val="22"/>
+          <w:lang w:val="en-US"/>
+        </w:rPr>
+        <w:t>нет</w:t>
+      </w:r>
+      <w:proofErr w:type="spellEnd"/>
+      <w:r>
+        <w:rPr>
+          <w:color w:val="000000"/>
+          <w:szCs w:val="22"/>
+          <w:lang w:val="en-US"/>
+        </w:rPr>
+        <w:t>, j остается " &lt;&lt; j &lt;&lt; std::</w:t>
       </w:r>
       <w:proofErr w:type="spellStart"/>
       <w:r>
@@ -13426,7 +14647,6 @@
         <w:rPr>
           <w:color w:val="000000"/>
           <w:szCs w:val="22"/>
-          <w:lang w:val="en-US"/>
         </w:rPr>
       </w:pPr>
       <w:r>
@@ -13442,7 +14662,14 @@
           <w:szCs w:val="22"/>
           <w:lang w:val="en-US"/>
         </w:rPr>
-        <w:t>return -1;</w:t>
+        <w:t>return</w:t>
+      </w:r>
+      <w:r>
+        <w:rPr>
+          <w:color w:val="000000"/>
+          <w:szCs w:val="22"/>
+        </w:rPr>
+        <w:t xml:space="preserve"> -1;</w:t>
       </w:r>
     </w:p>
     <w:p>
@@ -13452,14 +14679,12 @@
         <w:rPr>
           <w:color w:val="000000"/>
           <w:szCs w:val="22"/>
-          <w:lang w:val="en-US"/>
-        </w:rPr>
-      </w:pPr>
-      <w:r>
-        <w:rPr>
-          <w:color w:val="000000"/>
-          <w:szCs w:val="22"/>
-          <w:lang w:val="en-US"/>
+        </w:rPr>
+      </w:pPr>
+      <w:r>
+        <w:rPr>
+          <w:color w:val="000000"/>
+          <w:szCs w:val="22"/>
         </w:rPr>
         <w:t>}</w:t>
       </w:r>
@@ -13472,7 +14697,6 @@
           <w:color w:val="000000"/>
           <w:sz w:val="28"/>
           <w:szCs w:val="28"/>
-          <w:lang w:val="en-US"/>
         </w:rPr>
       </w:pPr>
       <w:r>
@@ -13493,6 +14717,7 @@
         </w:rPr>
         <w:t xml:space="preserve">: </w:t>
       </w:r>
+      <w:proofErr w:type="spellStart"/>
       <w:r>
         <w:rPr>
           <w:rFonts w:ascii="Times New Roman" w:hAnsi="Times New Roman" w:cs="Times New Roman"/>
@@ -13501,18 +14726,30 @@
           <w:szCs w:val="28"/>
           <w:lang w:val="en-US"/>
         </w:rPr>
-        <w:t>kmp.</w:t>
-      </w:r>
+        <w:t>kmp</w:t>
+      </w:r>
+      <w:proofErr w:type="spellEnd"/>
       <w:r>
         <w:rPr>
           <w:rFonts w:ascii="Times New Roman" w:hAnsi="Times New Roman" w:cs="Times New Roman"/>
           <w:color w:val="000000"/>
           <w:sz w:val="28"/>
           <w:szCs w:val="28"/>
+        </w:rPr>
+        <w:t>.</w:t>
+      </w:r>
+      <w:proofErr w:type="spellStart"/>
+      <w:r>
+        <w:rPr>
+          <w:rFonts w:ascii="Times New Roman" w:hAnsi="Times New Roman" w:cs="Times New Roman"/>
+          <w:color w:val="000000"/>
+          <w:sz w:val="28"/>
+          <w:szCs w:val="28"/>
           <w:lang w:val="en-US"/>
         </w:rPr>
         <w:t>hpp</w:t>
       </w:r>
+      <w:proofErr w:type="spellEnd"/>
     </w:p>
     <w:p>
       <w:pPr>
@@ -13520,14 +14757,12 @@
         <w:rPr>
           <w:color w:val="000000"/>
           <w:szCs w:val="22"/>
-          <w:lang w:val="en-US"/>
-        </w:rPr>
-      </w:pPr>
-      <w:r>
-        <w:rPr>
-          <w:color w:val="000000"/>
-          <w:szCs w:val="22"/>
-          <w:lang w:val="en-US"/>
+        </w:rPr>
+      </w:pPr>
+      <w:r>
+        <w:rPr>
+          <w:color w:val="000000"/>
+          <w:szCs w:val="22"/>
         </w:rPr>
         <w:t>/**</w:t>
       </w:r>
@@ -13538,17 +14773,57 @@
         <w:rPr>
           <w:color w:val="000000"/>
           <w:szCs w:val="22"/>
-          <w:lang w:val="en-US"/>
-        </w:rPr>
-      </w:pPr>
-      <w:r>
-        <w:rPr>
-          <w:color w:val="000000"/>
-          <w:szCs w:val="22"/>
-          <w:lang w:val="en-US"/>
-        </w:rPr>
-        <w:t xml:space="preserve"> * @file kmp.hpp</w:t>
-      </w:r>
+        </w:rPr>
+      </w:pPr>
+      <w:r>
+        <w:rPr>
+          <w:color w:val="000000"/>
+          <w:szCs w:val="22"/>
+        </w:rPr>
+        <w:t xml:space="preserve"> * @</w:t>
+      </w:r>
+      <w:r>
+        <w:rPr>
+          <w:color w:val="000000"/>
+          <w:szCs w:val="22"/>
+          <w:lang w:val="en-US"/>
+        </w:rPr>
+        <w:t>file</w:t>
+      </w:r>
+      <w:r>
+        <w:rPr>
+          <w:color w:val="000000"/>
+          <w:szCs w:val="22"/>
+        </w:rPr>
+        <w:t xml:space="preserve"> </w:t>
+      </w:r>
+      <w:proofErr w:type="spellStart"/>
+      <w:r>
+        <w:rPr>
+          <w:color w:val="000000"/>
+          <w:szCs w:val="22"/>
+          <w:lang w:val="en-US"/>
+        </w:rPr>
+        <w:t>kmp</w:t>
+      </w:r>
+      <w:proofErr w:type="spellEnd"/>
+      <w:r>
+        <w:rPr>
+          <w:color w:val="000000"/>
+          <w:szCs w:val="22"/>
+        </w:rPr>
+        <w:t>.</w:t>
+      </w:r>
+      <w:proofErr w:type="spellStart"/>
+      <w:r>
+        <w:rPr>
+          <w:color w:val="000000"/>
+          <w:szCs w:val="22"/>
+          <w:lang w:val="en-US"/>
+        </w:rPr>
+        <w:t>hpp</w:t>
+      </w:r>
+      <w:proofErr w:type="spellEnd"/>
     </w:p>
     <w:p>
       <w:pPr>
@@ -13556,16 +14831,29 @@
         <w:rPr>
           <w:color w:val="000000"/>
           <w:szCs w:val="22"/>
-          <w:lang w:val="en-US"/>
-        </w:rPr>
-      </w:pPr>
-      <w:r>
-        <w:rPr>
-          <w:color w:val="000000"/>
-          <w:szCs w:val="22"/>
-          <w:lang w:val="en-US"/>
-        </w:rPr>
-        <w:t xml:space="preserve"> * @author </w:t>
+        </w:rPr>
+      </w:pPr>
+      <w:r>
+        <w:rPr>
+          <w:color w:val="000000"/>
+          <w:szCs w:val="22"/>
+        </w:rPr>
+        <w:t xml:space="preserve"> * @</w:t>
+      </w:r>
+      <w:r>
+        <w:rPr>
+          <w:color w:val="000000"/>
+          <w:szCs w:val="22"/>
+          <w:lang w:val="en-US"/>
+        </w:rPr>
+        <w:t>author</w:t>
+      </w:r>
+      <w:r>
+        <w:rPr>
+          <w:color w:val="000000"/>
+          <w:szCs w:val="22"/>
+        </w:rPr>
+        <w:t xml:space="preserve"> </w:t>
       </w:r>
       <w:proofErr w:type="spellStart"/>
       <w:r>
@@ -13584,17 +14872,57 @@
         <w:rPr>
           <w:color w:val="000000"/>
           <w:szCs w:val="22"/>
-          <w:lang w:val="en-US"/>
-        </w:rPr>
-      </w:pPr>
-      <w:r>
-        <w:rPr>
-          <w:color w:val="000000"/>
-          <w:szCs w:val="22"/>
-          <w:lang w:val="en-US"/>
-        </w:rPr>
-        <w:t xml:space="preserve"> * @brief Заголовочный файл для kmp.cpp</w:t>
-      </w:r>
+        </w:rPr>
+      </w:pPr>
+      <w:r>
+        <w:rPr>
+          <w:color w:val="000000"/>
+          <w:szCs w:val="22"/>
+        </w:rPr>
+        <w:t xml:space="preserve"> * @</w:t>
+      </w:r>
+      <w:r>
+        <w:rPr>
+          <w:color w:val="000000"/>
+          <w:szCs w:val="22"/>
+          <w:lang w:val="en-US"/>
+        </w:rPr>
+        <w:t>brief</w:t>
+      </w:r>
+      <w:r>
+        <w:rPr>
+          <w:color w:val="000000"/>
+          <w:szCs w:val="22"/>
+        </w:rPr>
+        <w:t xml:space="preserve"> Заголовочный файл для </w:t>
+      </w:r>
+      <w:proofErr w:type="spellStart"/>
+      <w:r>
+        <w:rPr>
+          <w:color w:val="000000"/>
+          <w:szCs w:val="22"/>
+          <w:lang w:val="en-US"/>
+        </w:rPr>
+        <w:t>kmp</w:t>
+      </w:r>
+      <w:proofErr w:type="spellEnd"/>
+      <w:r>
+        <w:rPr>
+          <w:color w:val="000000"/>
+          <w:szCs w:val="22"/>
+        </w:rPr>
+        <w:t>.</w:t>
+      </w:r>
+      <w:proofErr w:type="spellStart"/>
+      <w:r>
+        <w:rPr>
+          <w:color w:val="000000"/>
+          <w:szCs w:val="22"/>
+          <w:lang w:val="en-US"/>
+        </w:rPr>
+        <w:t>cpp</w:t>
+      </w:r>
+      <w:proofErr w:type="spellEnd"/>
     </w:p>
     <w:p>
       <w:pPr>
@@ -13609,9 +14937,16 @@
         <w:rPr>
           <w:color w:val="000000"/>
           <w:szCs w:val="22"/>
-          <w:lang w:val="en-US"/>
-        </w:rPr>
-        <w:t xml:space="preserve"> */</w:t>
+        </w:rPr>
+        <w:t xml:space="preserve"> </w:t>
+      </w:r>
+      <w:r>
+        <w:rPr>
+          <w:color w:val="000000"/>
+          <w:szCs w:val="22"/>
+          <w:lang w:val="en-US"/>
+        </w:rPr>
+        <w:t>*/</w:t>
       </w:r>
     </w:p>
     <w:p>
@@ -14437,7 +15772,7 @@
           <w:szCs w:val="22"/>
           <w:lang w:val="en-US"/>
         </w:rPr>
-        <w:t>find_cyclic_</w:t>
+        <w:t>index_cyclic_</w:t>
       </w:r>
       <w:proofErr w:type="gramStart"/>
       <w:r>
@@ -14484,6 +15819,16 @@
         </w:rPr>
         <w:t>);</w:t>
       </w:r>
+    </w:p>
+    <w:p>
+      <w:pPr>
+        <w:pStyle w:val="aff6"/>
+        <w:rPr>
+          <w:color w:val="000000"/>
+          <w:szCs w:val="22"/>
+          <w:lang w:val="en-US"/>
+        </w:rPr>
+      </w:pPr>
     </w:p>
     <w:p>
       <w:pPr>
@@ -14579,7 +15924,7 @@
           <w:szCs w:val="22"/>
           <w:lang w:val="en-US"/>
         </w:rPr>
-        <w:t xml:space="preserve">VERSION 3.20) # проверка версии </w:t>
+        <w:t xml:space="preserve">VERSION 3.20) # </w:t>
       </w:r>
       <w:proofErr w:type="spellStart"/>
       <w:r>
@@ -14588,6 +15933,42 @@
           <w:szCs w:val="22"/>
           <w:lang w:val="en-US"/>
         </w:rPr>
+        <w:t>проверка</w:t>
+      </w:r>
+      <w:proofErr w:type="spellEnd"/>
+      <w:r>
+        <w:rPr>
+          <w:color w:val="000000"/>
+          <w:szCs w:val="22"/>
+          <w:lang w:val="en-US"/>
+        </w:rPr>
+        <w:t xml:space="preserve"> </w:t>
+      </w:r>
+      <w:proofErr w:type="spellStart"/>
+      <w:r>
+        <w:rPr>
+          <w:color w:val="000000"/>
+          <w:szCs w:val="22"/>
+          <w:lang w:val="en-US"/>
+        </w:rPr>
+        <w:t>версии</w:t>
+      </w:r>
+      <w:proofErr w:type="spellEnd"/>
+      <w:r>
+        <w:rPr>
+          <w:color w:val="000000"/>
+          <w:szCs w:val="22"/>
+          <w:lang w:val="en-US"/>
+        </w:rPr>
+        <w:t xml:space="preserve"> </w:t>
+      </w:r>
+      <w:proofErr w:type="spellStart"/>
+      <w:r>
+        <w:rPr>
+          <w:color w:val="000000"/>
+          <w:szCs w:val="22"/>
+          <w:lang w:val="en-US"/>
+        </w:rPr>
         <w:t>CMake</w:t>
       </w:r>
       <w:proofErr w:type="spellEnd"/>
@@ -14635,8 +16016,36 @@
           <w:szCs w:val="22"/>
           <w:lang w:val="en-US"/>
         </w:rPr>
-        <w:t>) # название проекта</w:t>
-      </w:r>
+        <w:t xml:space="preserve">) # </w:t>
+      </w:r>
+      <w:proofErr w:type="spellStart"/>
+      <w:r>
+        <w:rPr>
+          <w:color w:val="000000"/>
+          <w:szCs w:val="22"/>
+          <w:lang w:val="en-US"/>
+        </w:rPr>
+        <w:t>название</w:t>
+      </w:r>
+      <w:proofErr w:type="spellEnd"/>
+      <w:r>
+        <w:rPr>
+          <w:color w:val="000000"/>
+          <w:szCs w:val="22"/>
+          <w:lang w:val="en-US"/>
+        </w:rPr>
+        <w:t xml:space="preserve"> </w:t>
+      </w:r>
+      <w:proofErr w:type="spellStart"/>
+      <w:r>
+        <w:rPr>
+          <w:color w:val="000000"/>
+          <w:szCs w:val="22"/>
+          <w:lang w:val="en-US"/>
+        </w:rPr>
+        <w:t>проекта</w:t>
+      </w:r>
+      <w:proofErr w:type="spellEnd"/>
     </w:p>
     <w:p>
       <w:pPr>
@@ -14840,6 +16249,95 @@
 <file path=word/numbering.xml><?xml version="1.0" encoding="utf-8"?>
 <w:numbering xmlns:wpc="http://schemas.microsoft.com/office/word/2010/wordprocessingCanvas" xmlns:cx="http://schemas.microsoft.com/office/drawing/2014/chartex" xmlns:cx1="http://schemas.microsoft.com/office/drawing/2015/9/8/chartex" xmlns:cx2="http://schemas.microsoft.com/office/drawing/2015/10/21/chartex" xmlns:cx3="http://schemas.microsoft.com/office/drawing/2016/5/9/chartex" xmlns:cx4="http://schemas.microsoft.com/office/drawing/2016/5/10/chartex" xmlns:cx5="http://schemas.microsoft.com/office/drawing/2016/5/11/chartex" xmlns:cx6="http://schemas.microsoft.com/office/drawing/2016/5/12/chartex" xmlns:cx7="http://schemas.microsoft.com/office/drawing/2016/5/13/chartex" xmlns:cx8="http://schemas.microsoft.com/office/drawing/2016/5/14/chartex" xmlns:mc="http://schemas.openxmlformats.org/markup-compatibility/2006" xmlns:aink="http://schemas.microsoft.com/office/drawing/2016/ink" xmlns:am3d="http://schemas.microsoft.com/office/drawing/2017/model3d" xmlns:o="urn:schemas-microsoft-com:office:office" xmlns:oel="http://schemas.microsoft.com/office/2019/extlst" xmlns:r="http://schemas.openxmlformats.org/officeDocument/2006/relationships" xmlns:m="http://schemas.openxmlformats.org/officeDocument/2006/math" xmlns:v="urn:schemas-microsoft-com:vml" xmlns:wp14="http://schemas.microsoft.com/office/word/2010/wordprocessingDrawing" xmlns:wp="http://schemas.openxmlformats.org/drawingml/2006/wordprocessingDrawing" xmlns:w10="urn:schemas-microsoft-com:office:word" xmlns:w="http://schemas.openxmlformats.org/wordprocessingml/2006/main" xmlns:w14="http://schemas.microsoft.com/office/word/2010/wordml" xmlns:w15="http://schemas.microsoft.com/office/word/2012/wordml" xmlns:w16cex="http://schemas.microsoft.com/office/word/2018/wordml/cex" xmlns:w16cid="http://schemas.microsoft.com/office/word/2016/wordml/cid" xmlns:w16="http://schemas.microsoft.com/office/word/2018/wordml" xmlns:w16du="http://schemas.microsoft.com/office/word/2023/wordml/word16du" xmlns:w16sdtdh="http://schemas.microsoft.com/office/word/2020/wordml/sdtdatahash" xmlns:w16sdtfl="http://schemas.microsoft.com/office/word/2024/wordml/sdtformatlock" xmlns:w16se="http://schemas.microsoft.com/office/word/2015/wordml/symex" xmlns:wpg="http://schemas.microsoft.com/office/word/2010/wordprocessingGroup" xmlns:wpi="http://schemas.microsoft.com/office/word/2010/wordprocessingInk" xmlns:wne="http://schemas.microsoft.com/office/word/2006/wordml" xmlns:wps="http://schemas.microsoft.com/office/word/2010/wordprocessingShape" mc:Ignorable="w14 w15 w16se w16cid w16 w16cex w16sdtdh w16sdtfl w16du wp14">
   <w:abstractNum w:abstractNumId="0" w15:restartNumberingAfterBreak="0">
+    <w:nsid w:val="02744EA3"/>
+    <w:multiLevelType w:val="hybridMultilevel"/>
+    <w:tmpl w:val="AE24510E"/>
+    <w:lvl w:ilvl="0" w:tplc="824C2F80">
+      <w:start w:val="1"/>
+      <w:numFmt w:val="decimal"/>
+      <w:lvlText w:val="%1)"/>
+      <w:lvlJc w:val="left"/>
+      <w:pPr>
+        <w:ind w:left="1069" w:hanging="360"/>
+      </w:pPr>
+      <w:rPr>
+        <w:rFonts w:hint="default"/>
+      </w:rPr>
+    </w:lvl>
+    <w:lvl w:ilvl="1" w:tplc="04190019" w:tentative="1">
+      <w:start w:val="1"/>
+      <w:numFmt w:val="lowerLetter"/>
+      <w:lvlText w:val="%2."/>
+      <w:lvlJc w:val="left"/>
+      <w:pPr>
+        <w:ind w:left="1789" w:hanging="360"/>
+      </w:pPr>
+    </w:lvl>
+    <w:lvl w:ilvl="2" w:tplc="0419001B" w:tentative="1">
+      <w:start w:val="1"/>
+      <w:numFmt w:val="lowerRoman"/>
+      <w:lvlText w:val="%3."/>
+      <w:lvlJc w:val="right"/>
+      <w:pPr>
+        <w:ind w:left="2509" w:hanging="180"/>
+      </w:pPr>
+    </w:lvl>
+    <w:lvl w:ilvl="3" w:tplc="0419000F" w:tentative="1">
+      <w:start w:val="1"/>
+      <w:numFmt w:val="decimal"/>
+      <w:lvlText w:val="%4."/>
+      <w:lvlJc w:val="left"/>
+      <w:pPr>
+        <w:ind w:left="3229" w:hanging="360"/>
+      </w:pPr>
+    </w:lvl>
+    <w:lvl w:ilvl="4" w:tplc="04190019" w:tentative="1">
+      <w:start w:val="1"/>
+      <w:numFmt w:val="lowerLetter"/>
+      <w:lvlText w:val="%5."/>
+      <w:lvlJc w:val="left"/>
+      <w:pPr>
+        <w:ind w:left="3949" w:hanging="360"/>
+      </w:pPr>
+    </w:lvl>
+    <w:lvl w:ilvl="5" w:tplc="0419001B" w:tentative="1">
+      <w:start w:val="1"/>
+      <w:numFmt w:val="lowerRoman"/>
+      <w:lvlText w:val="%6."/>
+      <w:lvlJc w:val="right"/>
+      <w:pPr>
+        <w:ind w:left="4669" w:hanging="180"/>
+      </w:pPr>
+    </w:lvl>
+    <w:lvl w:ilvl="6" w:tplc="0419000F" w:tentative="1">
+      <w:start w:val="1"/>
+      <w:numFmt w:val="decimal"/>
+      <w:lvlText w:val="%7."/>
+      <w:lvlJc w:val="left"/>
+      <w:pPr>
+        <w:ind w:left="5389" w:hanging="360"/>
+      </w:pPr>
+    </w:lvl>
+    <w:lvl w:ilvl="7" w:tplc="04190019" w:tentative="1">
+      <w:start w:val="1"/>
+      <w:numFmt w:val="lowerLetter"/>
+      <w:lvlText w:val="%8."/>
+      <w:lvlJc w:val="left"/>
+      <w:pPr>
+        <w:ind w:left="6109" w:hanging="360"/>
+      </w:pPr>
+    </w:lvl>
+    <w:lvl w:ilvl="8" w:tplc="0419001B" w:tentative="1">
+      <w:start w:val="1"/>
+      <w:numFmt w:val="lowerRoman"/>
+      <w:lvlText w:val="%9."/>
+      <w:lvlJc w:val="right"/>
+      <w:pPr>
+        <w:ind w:left="6829" w:hanging="180"/>
+      </w:pPr>
+    </w:lvl>
+  </w:abstractNum>
+  <w:abstractNum w:abstractNumId="1" w15:restartNumberingAfterBreak="0">
     <w:nsid w:val="034F2C8B"/>
     <w:multiLevelType w:val="multilevel"/>
     <w:tmpl w:val="10588512"/>
@@ -14952,7 +16450,7 @@
       </w:rPr>
     </w:lvl>
   </w:abstractNum>
-  <w:abstractNum w:abstractNumId="1" w15:restartNumberingAfterBreak="0">
+  <w:abstractNum w:abstractNumId="2" w15:restartNumberingAfterBreak="0">
     <w:nsid w:val="0E225FD3"/>
     <w:multiLevelType w:val="multilevel"/>
     <w:tmpl w:val="F9AA7C46"/>
@@ -15065,7 +16563,7 @@
       </w:rPr>
     </w:lvl>
   </w:abstractNum>
-  <w:abstractNum w:abstractNumId="2" w15:restartNumberingAfterBreak="0">
+  <w:abstractNum w:abstractNumId="3" w15:restartNumberingAfterBreak="0">
     <w:nsid w:val="0F6E18E0"/>
     <w:multiLevelType w:val="multilevel"/>
     <w:tmpl w:val="03E4C474"/>
@@ -15178,7 +16676,182 @@
       </w:rPr>
     </w:lvl>
   </w:abstractNum>
-  <w:abstractNum w:abstractNumId="3" w15:restartNumberingAfterBreak="0">
+  <w:abstractNum w:abstractNumId="4" w15:restartNumberingAfterBreak="0">
+    <w:nsid w:val="13BE0793"/>
+    <w:multiLevelType w:val="hybridMultilevel"/>
+    <w:tmpl w:val="94B6B37A"/>
+    <w:lvl w:ilvl="0" w:tplc="04190011">
+      <w:start w:val="1"/>
+      <w:numFmt w:val="decimal"/>
+      <w:lvlText w:val="%1)"/>
+      <w:lvlJc w:val="left"/>
+      <w:pPr>
+        <w:ind w:left="1429" w:hanging="360"/>
+      </w:pPr>
+    </w:lvl>
+    <w:lvl w:ilvl="1" w:tplc="04190019" w:tentative="1">
+      <w:start w:val="1"/>
+      <w:numFmt w:val="lowerLetter"/>
+      <w:lvlText w:val="%2."/>
+      <w:lvlJc w:val="left"/>
+      <w:pPr>
+        <w:ind w:left="2149" w:hanging="360"/>
+      </w:pPr>
+    </w:lvl>
+    <w:lvl w:ilvl="2" w:tplc="0419001B" w:tentative="1">
+      <w:start w:val="1"/>
+      <w:numFmt w:val="lowerRoman"/>
+      <w:lvlText w:val="%3."/>
+      <w:lvlJc w:val="right"/>
+      <w:pPr>
+        <w:ind w:left="2869" w:hanging="180"/>
+      </w:pPr>
+    </w:lvl>
+    <w:lvl w:ilvl="3" w:tplc="0419000F" w:tentative="1">
+      <w:start w:val="1"/>
+      <w:numFmt w:val="decimal"/>
+      <w:lvlText w:val="%4."/>
+      <w:lvlJc w:val="left"/>
+      <w:pPr>
+        <w:ind w:left="3589" w:hanging="360"/>
+      </w:pPr>
+    </w:lvl>
+    <w:lvl w:ilvl="4" w:tplc="04190019" w:tentative="1">
+      <w:start w:val="1"/>
+      <w:numFmt w:val="lowerLetter"/>
+      <w:lvlText w:val="%5."/>
+      <w:lvlJc w:val="left"/>
+      <w:pPr>
+        <w:ind w:left="4309" w:hanging="360"/>
+      </w:pPr>
+    </w:lvl>
+    <w:lvl w:ilvl="5" w:tplc="0419001B" w:tentative="1">
+      <w:start w:val="1"/>
+      <w:numFmt w:val="lowerRoman"/>
+      <w:lvlText w:val="%6."/>
+      <w:lvlJc w:val="right"/>
+      <w:pPr>
+        <w:ind w:left="5029" w:hanging="180"/>
+      </w:pPr>
+    </w:lvl>
+    <w:lvl w:ilvl="6" w:tplc="0419000F" w:tentative="1">
+      <w:start w:val="1"/>
+      <w:numFmt w:val="decimal"/>
+      <w:lvlText w:val="%7."/>
+      <w:lvlJc w:val="left"/>
+      <w:pPr>
+        <w:ind w:left="5749" w:hanging="360"/>
+      </w:pPr>
+    </w:lvl>
+    <w:lvl w:ilvl="7" w:tplc="04190019" w:tentative="1">
+      <w:start w:val="1"/>
+      <w:numFmt w:val="lowerLetter"/>
+      <w:lvlText w:val="%8."/>
+      <w:lvlJc w:val="left"/>
+      <w:pPr>
+        <w:ind w:left="6469" w:hanging="360"/>
+      </w:pPr>
+    </w:lvl>
+    <w:lvl w:ilvl="8" w:tplc="0419001B" w:tentative="1">
+      <w:start w:val="1"/>
+      <w:numFmt w:val="lowerRoman"/>
+      <w:lvlText w:val="%9."/>
+      <w:lvlJc w:val="right"/>
+      <w:pPr>
+        <w:ind w:left="7189" w:hanging="180"/>
+      </w:pPr>
+    </w:lvl>
+  </w:abstractNum>
+  <w:abstractNum w:abstractNumId="5" w15:restartNumberingAfterBreak="0">
+    <w:nsid w:val="1DCE2612"/>
+    <w:multiLevelType w:val="hybridMultilevel"/>
+    <w:tmpl w:val="246C9A56"/>
+    <w:lvl w:ilvl="0" w:tplc="175CA9A8">
+      <w:start w:val="1"/>
+      <w:numFmt w:val="decimal"/>
+      <w:lvlText w:val="%1."/>
+      <w:lvlJc w:val="left"/>
+      <w:pPr>
+        <w:ind w:left="709" w:hanging="360"/>
+      </w:pPr>
+      <w:rPr>
+        <w:rFonts w:hint="default"/>
+      </w:rPr>
+    </w:lvl>
+    <w:lvl w:ilvl="1" w:tplc="04190019" w:tentative="1">
+      <w:start w:val="1"/>
+      <w:numFmt w:val="lowerLetter"/>
+      <w:lvlText w:val="%2."/>
+      <w:lvlJc w:val="left"/>
+      <w:pPr>
+        <w:ind w:left="1429" w:hanging="360"/>
+      </w:pPr>
+    </w:lvl>
+    <w:lvl w:ilvl="2" w:tplc="0419001B" w:tentative="1">
+      <w:start w:val="1"/>
+      <w:numFmt w:val="lowerRoman"/>
+      <w:lvlText w:val="%3."/>
+      <w:lvlJc w:val="right"/>
+      <w:pPr>
+        <w:ind w:left="2149" w:hanging="180"/>
+      </w:pPr>
+    </w:lvl>
+    <w:lvl w:ilvl="3" w:tplc="0419000F" w:tentative="1">
+      <w:start w:val="1"/>
+      <w:numFmt w:val="decimal"/>
+      <w:lvlText w:val="%4."/>
+      <w:lvlJc w:val="left"/>
+      <w:pPr>
+        <w:ind w:left="2869" w:hanging="360"/>
+      </w:pPr>
+    </w:lvl>
+    <w:lvl w:ilvl="4" w:tplc="04190019" w:tentative="1">
+      <w:start w:val="1"/>
+      <w:numFmt w:val="lowerLetter"/>
+      <w:lvlText w:val="%5."/>
+      <w:lvlJc w:val="left"/>
+      <w:pPr>
+        <w:ind w:left="3589" w:hanging="360"/>
+      </w:pPr>
+    </w:lvl>
+    <w:lvl w:ilvl="5" w:tplc="0419001B" w:tentative="1">
+      <w:start w:val="1"/>
+      <w:numFmt w:val="lowerRoman"/>
+      <w:lvlText w:val="%6."/>
+      <w:lvlJc w:val="right"/>
+      <w:pPr>
+        <w:ind w:left="4309" w:hanging="180"/>
+      </w:pPr>
+    </w:lvl>
+    <w:lvl w:ilvl="6" w:tplc="0419000F" w:tentative="1">
+      <w:start w:val="1"/>
+      <w:numFmt w:val="decimal"/>
+      <w:lvlText w:val="%7."/>
+      <w:lvlJc w:val="left"/>
+      <w:pPr>
+        <w:ind w:left="5029" w:hanging="360"/>
+      </w:pPr>
+    </w:lvl>
+    <w:lvl w:ilvl="7" w:tplc="04190019" w:tentative="1">
+      <w:start w:val="1"/>
+      <w:numFmt w:val="lowerLetter"/>
+      <w:lvlText w:val="%8."/>
+      <w:lvlJc w:val="left"/>
+      <w:pPr>
+        <w:ind w:left="5749" w:hanging="360"/>
+      </w:pPr>
+    </w:lvl>
+    <w:lvl w:ilvl="8" w:tplc="0419001B" w:tentative="1">
+      <w:start w:val="1"/>
+      <w:numFmt w:val="lowerRoman"/>
+      <w:lvlText w:val="%9."/>
+      <w:lvlJc w:val="right"/>
+      <w:pPr>
+        <w:ind w:left="6469" w:hanging="180"/>
+      </w:pPr>
+    </w:lvl>
+  </w:abstractNum>
+  <w:abstractNum w:abstractNumId="6" w15:restartNumberingAfterBreak="0">
     <w:nsid w:val="25585EE1"/>
     <w:multiLevelType w:val="multilevel"/>
     <w:tmpl w:val="603EAABE"/>
@@ -15291,7 +16964,7 @@
       </w:rPr>
     </w:lvl>
   </w:abstractNum>
-  <w:abstractNum w:abstractNumId="4" w15:restartNumberingAfterBreak="0">
+  <w:abstractNum w:abstractNumId="7" w15:restartNumberingAfterBreak="0">
     <w:nsid w:val="2B7F50F4"/>
     <w:multiLevelType w:val="multilevel"/>
     <w:tmpl w:val="EFD6A24E"/>
@@ -15404,7 +17077,7 @@
       </w:rPr>
     </w:lvl>
   </w:abstractNum>
-  <w:abstractNum w:abstractNumId="5" w15:restartNumberingAfterBreak="0">
+  <w:abstractNum w:abstractNumId="8" w15:restartNumberingAfterBreak="0">
     <w:nsid w:val="32DD72B7"/>
     <w:multiLevelType w:val="multilevel"/>
     <w:tmpl w:val="3D4ABFFA"/>
@@ -15517,7 +17190,7 @@
       </w:rPr>
     </w:lvl>
   </w:abstractNum>
-  <w:abstractNum w:abstractNumId="6" w15:restartNumberingAfterBreak="0">
+  <w:abstractNum w:abstractNumId="9" w15:restartNumberingAfterBreak="0">
     <w:nsid w:val="4A4D24B3"/>
     <w:multiLevelType w:val="multilevel"/>
     <w:tmpl w:val="475051D6"/>
@@ -15630,7 +17303,7 @@
       </w:rPr>
     </w:lvl>
   </w:abstractNum>
-  <w:abstractNum w:abstractNumId="7" w15:restartNumberingAfterBreak="0">
+  <w:abstractNum w:abstractNumId="10" w15:restartNumberingAfterBreak="0">
     <w:nsid w:val="584E6328"/>
     <w:multiLevelType w:val="multilevel"/>
     <w:tmpl w:val="709C97C2"/>
@@ -15743,7 +17416,7 @@
       </w:rPr>
     </w:lvl>
   </w:abstractNum>
-  <w:abstractNum w:abstractNumId="8" w15:restartNumberingAfterBreak="0">
+  <w:abstractNum w:abstractNumId="11" w15:restartNumberingAfterBreak="0">
     <w:nsid w:val="5ABF1567"/>
     <w:multiLevelType w:val="multilevel"/>
     <w:tmpl w:val="6D745EC4"/>
@@ -15856,7 +17529,7 @@
       </w:rPr>
     </w:lvl>
   </w:abstractNum>
-  <w:abstractNum w:abstractNumId="9" w15:restartNumberingAfterBreak="0">
+  <w:abstractNum w:abstractNumId="12" w15:restartNumberingAfterBreak="0">
     <w:nsid w:val="5B4A7441"/>
     <w:multiLevelType w:val="hybridMultilevel"/>
     <w:tmpl w:val="5956B9A0"/>
@@ -15945,7 +17618,7 @@
       </w:pPr>
     </w:lvl>
   </w:abstractNum>
-  <w:abstractNum w:abstractNumId="10" w15:restartNumberingAfterBreak="0">
+  <w:abstractNum w:abstractNumId="13" w15:restartNumberingAfterBreak="0">
     <w:nsid w:val="5CFE37F7"/>
     <w:multiLevelType w:val="multilevel"/>
     <w:tmpl w:val="6A3E4322"/>
@@ -16094,7 +17767,93 @@
       </w:rPr>
     </w:lvl>
   </w:abstractNum>
-  <w:abstractNum w:abstractNumId="11" w15:restartNumberingAfterBreak="0">
+  <w:abstractNum w:abstractNumId="14" w15:restartNumberingAfterBreak="0">
+    <w:nsid w:val="5D141ED4"/>
+    <w:multiLevelType w:val="hybridMultilevel"/>
+    <w:tmpl w:val="DC704C0A"/>
+    <w:lvl w:ilvl="0" w:tplc="0419000F">
+      <w:start w:val="1"/>
+      <w:numFmt w:val="decimal"/>
+      <w:lvlText w:val="%1."/>
+      <w:lvlJc w:val="left"/>
+      <w:pPr>
+        <w:ind w:left="720" w:hanging="360"/>
+      </w:pPr>
+    </w:lvl>
+    <w:lvl w:ilvl="1" w:tplc="04190019" w:tentative="1">
+      <w:start w:val="1"/>
+      <w:numFmt w:val="lowerLetter"/>
+      <w:lvlText w:val="%2."/>
+      <w:lvlJc w:val="left"/>
+      <w:pPr>
+        <w:ind w:left="1440" w:hanging="360"/>
+      </w:pPr>
+    </w:lvl>
+    <w:lvl w:ilvl="2" w:tplc="0419001B" w:tentative="1">
+      <w:start w:val="1"/>
+      <w:numFmt w:val="lowerRoman"/>
+      <w:lvlText w:val="%3."/>
+      <w:lvlJc w:val="right"/>
+      <w:pPr>
+        <w:ind w:left="2160" w:hanging="180"/>
+      </w:pPr>
+    </w:lvl>
+    <w:lvl w:ilvl="3" w:tplc="0419000F" w:tentative="1">
+      <w:start w:val="1"/>
+      <w:numFmt w:val="decimal"/>
+      <w:lvlText w:val="%4."/>
+      <w:lvlJc w:val="left"/>
+      <w:pPr>
+        <w:ind w:left="2880" w:hanging="360"/>
+      </w:pPr>
+    </w:lvl>
+    <w:lvl w:ilvl="4" w:tplc="04190019" w:tentative="1">
+      <w:start w:val="1"/>
+      <w:numFmt w:val="lowerLetter"/>
+      <w:lvlText w:val="%5."/>
+      <w:lvlJc w:val="left"/>
+      <w:pPr>
+        <w:ind w:left="3600" w:hanging="360"/>
+      </w:pPr>
+    </w:lvl>
+    <w:lvl w:ilvl="5" w:tplc="0419001B" w:tentative="1">
+      <w:start w:val="1"/>
+      <w:numFmt w:val="lowerRoman"/>
+      <w:lvlText w:val="%6."/>
+      <w:lvlJc w:val="right"/>
+      <w:pPr>
+        <w:ind w:left="4320" w:hanging="180"/>
+      </w:pPr>
+    </w:lvl>
+    <w:lvl w:ilvl="6" w:tplc="0419000F" w:tentative="1">
+      <w:start w:val="1"/>
+      <w:numFmt w:val="decimal"/>
+      <w:lvlText w:val="%7."/>
+      <w:lvlJc w:val="left"/>
+      <w:pPr>
+        <w:ind w:left="5040" w:hanging="360"/>
+      </w:pPr>
+    </w:lvl>
+    <w:lvl w:ilvl="7" w:tplc="04190019" w:tentative="1">
+      <w:start w:val="1"/>
+      <w:numFmt w:val="lowerLetter"/>
+      <w:lvlText w:val="%8."/>
+      <w:lvlJc w:val="left"/>
+      <w:pPr>
+        <w:ind w:left="5760" w:hanging="360"/>
+      </w:pPr>
+    </w:lvl>
+    <w:lvl w:ilvl="8" w:tplc="0419001B" w:tentative="1">
+      <w:start w:val="1"/>
+      <w:numFmt w:val="lowerRoman"/>
+      <w:lvlText w:val="%9."/>
+      <w:lvlJc w:val="right"/>
+      <w:pPr>
+        <w:ind w:left="6480" w:hanging="180"/>
+      </w:pPr>
+    </w:lvl>
+  </w:abstractNum>
+  <w:abstractNum w:abstractNumId="15" w15:restartNumberingAfterBreak="0">
     <w:nsid w:val="66290021"/>
     <w:multiLevelType w:val="multilevel"/>
     <w:tmpl w:val="5CAEEF0E"/>
@@ -16207,7 +17966,7 @@
       </w:rPr>
     </w:lvl>
   </w:abstractNum>
-  <w:abstractNum w:abstractNumId="12" w15:restartNumberingAfterBreak="0">
+  <w:abstractNum w:abstractNumId="16" w15:restartNumberingAfterBreak="0">
     <w:nsid w:val="6BFE4E6B"/>
     <w:multiLevelType w:val="multilevel"/>
     <w:tmpl w:val="6A4EC07E"/>
@@ -16320,7 +18079,7 @@
       </w:rPr>
     </w:lvl>
   </w:abstractNum>
-  <w:abstractNum w:abstractNumId="13" w15:restartNumberingAfterBreak="0">
+  <w:abstractNum w:abstractNumId="17" w15:restartNumberingAfterBreak="0">
     <w:nsid w:val="6F6C54B6"/>
     <w:multiLevelType w:val="multilevel"/>
     <w:tmpl w:val="417827B6"/>
@@ -16433,7 +18192,7 @@
       </w:rPr>
     </w:lvl>
   </w:abstractNum>
-  <w:abstractNum w:abstractNumId="14" w15:restartNumberingAfterBreak="0">
+  <w:abstractNum w:abstractNumId="18" w15:restartNumberingAfterBreak="0">
     <w:nsid w:val="70B52C11"/>
     <w:multiLevelType w:val="multilevel"/>
     <w:tmpl w:val="68E45002"/>
@@ -16547,13 +18306,13 @@
     </w:lvl>
   </w:abstractNum>
   <w:num w:numId="1" w16cid:durableId="1656837472">
-    <w:abstractNumId w:val="1"/>
+    <w:abstractNumId w:val="2"/>
   </w:num>
   <w:num w:numId="2" w16cid:durableId="21592078">
-    <w:abstractNumId w:val="3"/>
+    <w:abstractNumId w:val="6"/>
   </w:num>
   <w:num w:numId="3" w16cid:durableId="709497574">
-    <w:abstractNumId w:val="14"/>
+    <w:abstractNumId w:val="18"/>
     <w:lvlOverride w:ilvl="0">
       <w:lvl w:ilvl="0">
         <w:numFmt w:val="lowerRoman"/>
@@ -16563,40 +18322,52 @@
     </w:lvlOverride>
   </w:num>
   <w:num w:numId="4" w16cid:durableId="361368252">
+    <w:abstractNumId w:val="16"/>
+  </w:num>
+  <w:num w:numId="5" w16cid:durableId="1816558219">
+    <w:abstractNumId w:val="1"/>
+  </w:num>
+  <w:num w:numId="6" w16cid:durableId="225379573">
+    <w:abstractNumId w:val="10"/>
+  </w:num>
+  <w:num w:numId="7" w16cid:durableId="1482774333">
+    <w:abstractNumId w:val="13"/>
+  </w:num>
+  <w:num w:numId="8" w16cid:durableId="917788655">
+    <w:abstractNumId w:val="8"/>
+  </w:num>
+  <w:num w:numId="9" w16cid:durableId="365183676">
+    <w:abstractNumId w:val="17"/>
+  </w:num>
+  <w:num w:numId="10" w16cid:durableId="25909965">
+    <w:abstractNumId w:val="15"/>
+  </w:num>
+  <w:num w:numId="11" w16cid:durableId="1912495156">
+    <w:abstractNumId w:val="11"/>
+  </w:num>
+  <w:num w:numId="12" w16cid:durableId="305471372">
+    <w:abstractNumId w:val="3"/>
+  </w:num>
+  <w:num w:numId="13" w16cid:durableId="1810367078">
+    <w:abstractNumId w:val="7"/>
+  </w:num>
+  <w:num w:numId="14" w16cid:durableId="1222906086">
+    <w:abstractNumId w:val="9"/>
+  </w:num>
+  <w:num w:numId="15" w16cid:durableId="763576997">
     <w:abstractNumId w:val="12"/>
   </w:num>
-  <w:num w:numId="5" w16cid:durableId="1816558219">
-    <w:abstractNumId w:val="0"/>
+  <w:num w:numId="16" w16cid:durableId="1100031841">
+    <w:abstractNumId w:val="14"/>
   </w:num>
-  <w:num w:numId="6" w16cid:durableId="225379573">
-    <w:abstractNumId w:val="7"/>
+  <w:num w:numId="17" w16cid:durableId="817454927">
+    <w:abstractNumId w:val="4"/>
   </w:num>
-  <w:num w:numId="7" w16cid:durableId="1482774333">
-    <w:abstractNumId w:val="10"/>
-  </w:num>
-  <w:num w:numId="8" w16cid:durableId="917788655">
+  <w:num w:numId="18" w16cid:durableId="348219375">
     <w:abstractNumId w:val="5"/>
   </w:num>
-  <w:num w:numId="9" w16cid:durableId="365183676">
-    <w:abstractNumId w:val="13"/>
-  </w:num>
-  <w:num w:numId="10" w16cid:durableId="25909965">
-    <w:abstractNumId w:val="11"/>
-  </w:num>
-  <w:num w:numId="11" w16cid:durableId="1912495156">
-    <w:abstractNumId w:val="8"/>
-  </w:num>
-  <w:num w:numId="12" w16cid:durableId="305471372">
-    <w:abstractNumId w:val="2"/>
-  </w:num>
-  <w:num w:numId="13" w16cid:durableId="1810367078">
-    <w:abstractNumId w:val="4"/>
-  </w:num>
-  <w:num w:numId="14" w16cid:durableId="1222906086">
-    <w:abstractNumId w:val="6"/>
-  </w:num>
-  <w:num w:numId="15" w16cid:durableId="763576997">
-    <w:abstractNumId w:val="9"/>
+  <w:num w:numId="19" w16cid:durableId="1458640975">
+    <w:abstractNumId w:val="0"/>
   </w:num>
 </w:numbering>
 </file>

</xml_diff>